<commit_message>
Aggiornato diario e documentazione
</commit_message>
<xml_diff>
--- a/Documentazione/2018_09_07_I3dibello_doc_prog1.docx
+++ b/Documentazione/2018_09_07_I3dibello_doc_prog1.docx
@@ -2994,161 +2994,25 @@
         <w:rPr>
           <w:lang w:val="it-IT"/>
         </w:rPr>
-        <w:t>Questo capitolo dovrebbe descrivere il contesto in cui il prodotto verrà utilizzato, da questa analisi dovrebbero scaturire le risposte a quesiti quali ad esempio:</w:t>
-      </w:r>
-    </w:p>
-    <w:p>
-      <w:pPr>
-        <w:numPr>
-          <w:ilvl w:val="0"/>
-          <w:numId w:val="4"/>
-        </w:numPr>
-        <w:rPr>
-          <w:lang w:val="it-IT"/>
-        </w:rPr>
-      </w:pPr>
-      <w:r>
-        <w:rPr>
-          <w:lang w:val="it-IT"/>
-        </w:rPr>
-        <w:t xml:space="preserve">Background/Situazione iniziale  </w:t>
-      </w:r>
-    </w:p>
-    <w:p>
-      <w:pPr>
-        <w:numPr>
-          <w:ilvl w:val="0"/>
-          <w:numId w:val="4"/>
-        </w:numPr>
-        <w:rPr>
-          <w:lang w:val="it-IT"/>
-        </w:rPr>
-      </w:pPr>
-      <w:r>
-        <w:rPr>
-          <w:lang w:val="it-IT"/>
-        </w:rPr>
-        <w:t>Quale è e come è organizzato il contesto in cui il prodotto dovrà funzionare?</w:t>
-      </w:r>
-    </w:p>
-    <w:p>
-      <w:pPr>
-        <w:numPr>
-          <w:ilvl w:val="0"/>
-          <w:numId w:val="3"/>
-        </w:numPr>
-        <w:rPr>
-          <w:lang w:val="it-IT"/>
-        </w:rPr>
-      </w:pPr>
-      <w:r>
-        <w:rPr>
-          <w:lang w:val="it-IT"/>
-        </w:rPr>
-        <w:t>Come viene risolto attualmente il problema?</w:t>
-      </w:r>
-      <w:r>
-        <w:rPr>
-          <w:lang w:val="it-IT"/>
-        </w:rPr>
-        <w:t xml:space="preserve"> Esiste già un prodotto </w:t>
-      </w:r>
-      <w:r>
-        <w:rPr>
-          <w:lang w:val="it-IT"/>
-        </w:rPr>
-        <w:t>simile</w:t>
-      </w:r>
-      <w:r>
-        <w:rPr>
-          <w:lang w:val="it-IT"/>
-        </w:rPr>
-        <w:t>?</w:t>
-      </w:r>
-    </w:p>
-    <w:p>
-      <w:pPr>
-        <w:numPr>
-          <w:ilvl w:val="0"/>
-          <w:numId w:val="3"/>
-        </w:numPr>
-        <w:rPr>
-          <w:lang w:val="it-IT"/>
-        </w:rPr>
-      </w:pPr>
-      <w:r>
-        <w:rPr>
-          <w:lang w:val="it-IT"/>
-        </w:rPr>
-        <w:t>Chi sono gli utenti? Che bisogni hanno? Come e dove lavorano?</w:t>
-      </w:r>
-    </w:p>
-    <w:p>
-      <w:pPr>
-        <w:numPr>
-          <w:ilvl w:val="0"/>
-          <w:numId w:val="3"/>
-        </w:numPr>
-        <w:rPr>
-          <w:lang w:val="it-IT"/>
-        </w:rPr>
-      </w:pPr>
-      <w:r>
-        <w:rPr>
-          <w:lang w:val="it-IT"/>
-        </w:rPr>
-        <w:t>Che competenze/conoscenze/cultura posseggono gli utenti in relazione con il problema?</w:t>
-      </w:r>
-    </w:p>
-    <w:p>
-      <w:pPr>
-        <w:numPr>
-          <w:ilvl w:val="0"/>
-          <w:numId w:val="3"/>
-        </w:numPr>
-        <w:rPr>
-          <w:lang w:val="it-IT"/>
-        </w:rPr>
-      </w:pPr>
-      <w:r>
-        <w:rPr>
-          <w:lang w:val="it-IT"/>
-        </w:rPr>
-        <w:t>Esistono convenzioni/standard applicati nel dominio?</w:t>
-      </w:r>
-    </w:p>
-    <w:p>
-      <w:pPr>
-        <w:numPr>
-          <w:ilvl w:val="0"/>
-          <w:numId w:val="3"/>
-        </w:numPr>
-        <w:rPr>
-          <w:lang w:val="it-IT"/>
-        </w:rPr>
-      </w:pPr>
-      <w:r>
-        <w:rPr>
-          <w:lang w:val="it-IT"/>
-        </w:rPr>
-        <w:t>Che conoscenze teoriche bisogna avere/acquisire per poter operare efficacemente nel dominio?</w:t>
-      </w:r>
-    </w:p>
-    <w:p>
-      <w:pPr>
-        <w:numPr>
-          <w:ilvl w:val="0"/>
-          <w:numId w:val="3"/>
-        </w:numPr>
-        <w:rPr>
-          <w:lang w:val="it-IT"/>
-        </w:rPr>
-      </w:pPr>
-      <w:r>
-        <w:rPr>
-          <w:lang w:val="it-IT"/>
-        </w:rPr>
-        <w:t>…</w:t>
+        <w:t xml:space="preserve">Il prodotto verrà </w:t>
+      </w:r>
+      <w:r>
+        <w:rPr>
+          <w:lang w:val="it-IT"/>
+        </w:rPr>
+        <w:t>utilizzato sul web, quindi esso sarà accessibile da tutti i dispositivi (sia mobile sia fissi) che dispongono di una connessione internet</w:t>
+      </w:r>
+      <w:r>
+        <w:rPr>
+          <w:lang w:val="it-IT"/>
+        </w:rPr>
+        <w:t>. La soluzione che offre questo prodotto è gi</w:t>
+      </w:r>
+      <w:r>
+        <w:rPr>
+          <w:lang w:val="it-IT"/>
+        </w:rPr>
+        <w:t xml:space="preserve">à disponibile in rete, esso infatti si inspira a molti di essi e rispetta le convenzioni definite da essi. </w:t>
       </w:r>
     </w:p>
     <w:p>
@@ -3180,7 +3044,15 @@
         <w:rPr>
           <w:lang w:val="it-IT"/>
         </w:rPr>
-        <w:t>Il progetto sarà strutturato su più pagine</w:t>
+        <w:t>Il prog</w:t>
+      </w:r>
+      <w:bookmarkStart w:id="7" w:name="_GoBack"/>
+      <w:bookmarkEnd w:id="7"/>
+      <w:r>
+        <w:rPr>
+          <w:lang w:val="it-IT"/>
+        </w:rPr>
+        <w:t>etto sarà strutturato su più pagine</w:t>
       </w:r>
       <w:r>
         <w:rPr>
@@ -3592,15 +3464,7 @@
         <w:rPr>
           <w:lang w:val="it-IT"/>
         </w:rPr>
-        <w:t xml:space="preserve"> Durante la registrazione i dati verranno scritti in parallelo sia nel file CSV giornaliero sia in quello locale. Se si effettua la prima registrazione del giorno verrà creato un nuovo file CSV giornaliero dove verranno scritti i parallelo i nuovi dati giornalieri nel nuovo file e nel file globale</w:t>
-      </w:r>
-      <w:bookmarkStart w:id="7" w:name="_GoBack"/>
-      <w:bookmarkEnd w:id="7"/>
-      <w:r>
-        <w:rPr>
-          <w:lang w:val="it-IT"/>
-        </w:rPr>
-        <w:t>.</w:t>
+        <w:t xml:space="preserve"> Durante la registrazione i dati verranno scritti in parallelo sia nel file CSV giornaliero sia in quello locale. Se si effettua la prima registrazione del giorno verrà creato un nuovo file CSV giornaliero dove verranno scritti i parallelo i nuovi dati giornalieri nel nuovo file e nel file globale.</w:t>
       </w:r>
     </w:p>
     <w:p>
@@ -3686,7 +3550,15 @@
                 <w:sz w:val="16"/>
                 <w:szCs w:val="16"/>
               </w:rPr>
-              <w:t>12</w:t>
+              <w:t>0</w:t>
+            </w:r>
+            <w:r>
+              <w:rPr>
+                <w:b/>
+                <w:sz w:val="16"/>
+                <w:szCs w:val="16"/>
+              </w:rPr>
+              <w:t>1</w:t>
             </w:r>
           </w:p>
         </w:tc>
@@ -3745,7 +3617,7 @@
                 <w:sz w:val="16"/>
                 <w:szCs w:val="16"/>
               </w:rPr>
-              <w:t>Creazione interfaccia banca dati</w:t>
+              <w:t>Pagina web iniziale</w:t>
             </w:r>
           </w:p>
         </w:tc>
@@ -3804,7 +3676,7 @@
                 <w:sz w:val="16"/>
                 <w:szCs w:val="16"/>
               </w:rPr>
-              <w:t>1</w:t>
+              <w:t>3</w:t>
             </w:r>
           </w:p>
         </w:tc>
@@ -3922,7 +3794,7 @@
                 <w:sz w:val="16"/>
                 <w:szCs w:val="16"/>
               </w:rPr>
-              <w:t>Si necessitano i permessi di root / Dipende dal requisito REQ-001 (Creazione DB)</w:t>
+              <w:t>Necessita di un tasto “registrati” che porta al link di registrazione</w:t>
             </w:r>
           </w:p>
         </w:tc>
@@ -4016,7 +3888,97 @@
                 <w:sz w:val="16"/>
                 <w:szCs w:val="16"/>
               </w:rPr>
-              <w:t>Si necessita una maschera di login</w:t>
+              <w:t xml:space="preserve">La pagina </w:t>
+            </w:r>
+            <w:r>
+              <w:rPr>
+                <w:sz w:val="16"/>
+                <w:szCs w:val="16"/>
+              </w:rPr>
+              <w:t>dovr</w:t>
+            </w:r>
+            <w:r>
+              <w:rPr>
+                <w:sz w:val="16"/>
+                <w:szCs w:val="16"/>
+              </w:rPr>
+              <w:t>à avere una grafica bella</w:t>
+            </w:r>
+          </w:p>
+        </w:tc>
+      </w:tr>
+    </w:tbl>
+    <w:p/>
+    <w:tbl>
+      <w:tblPr>
+        <w:tblW w:w="9630" w:type="dxa"/>
+        <w:tblCellSpacing w:w="0" w:type="dxa"/>
+        <w:tblInd w:w="-58" w:type="dxa"/>
+        <w:tblBorders>
+          <w:top w:val="outset" w:sz="6" w:space="0" w:color="000000"/>
+          <w:left w:val="outset" w:sz="6" w:space="0" w:color="000000"/>
+          <w:bottom w:val="outset" w:sz="6" w:space="0" w:color="000000"/>
+          <w:right w:val="outset" w:sz="6" w:space="0" w:color="000000"/>
+        </w:tblBorders>
+        <w:tblCellMar>
+          <w:top w:w="60" w:type="dxa"/>
+          <w:left w:w="60" w:type="dxa"/>
+          <w:bottom w:w="60" w:type="dxa"/>
+          <w:right w:w="60" w:type="dxa"/>
+        </w:tblCellMar>
+        <w:tblLook w:val="00A0" w:firstRow="1" w:lastRow="0" w:firstColumn="1" w:lastColumn="0" w:noHBand="0" w:noVBand="0"/>
+      </w:tblPr>
+      <w:tblGrid>
+        <w:gridCol w:w="1945"/>
+        <w:gridCol w:w="7685"/>
+      </w:tblGrid>
+      <w:tr>
+        <w:trPr>
+          <w:trHeight w:val="251"/>
+          <w:tblCellSpacing w:w="0" w:type="dxa"/>
+        </w:trPr>
+        <w:tc>
+          <w:tcPr>
+            <w:tcW w:w="9630" w:type="dxa"/>
+            <w:gridSpan w:val="2"/>
+            <w:tcBorders>
+              <w:top w:val="outset" w:sz="6" w:space="0" w:color="000000"/>
+              <w:bottom w:val="outset" w:sz="6" w:space="0" w:color="000000"/>
+            </w:tcBorders>
+          </w:tcPr>
+          <w:p>
+            <w:pPr>
+              <w:spacing w:before="100" w:beforeAutospacing="1"/>
+              <w:jc w:val="center"/>
+              <w:rPr>
+                <w:b/>
+                <w:sz w:val="16"/>
+                <w:szCs w:val="16"/>
+              </w:rPr>
+            </w:pPr>
+            <w:r>
+              <w:rPr>
+                <w:b/>
+                <w:sz w:val="16"/>
+                <w:szCs w:val="16"/>
+              </w:rPr>
+              <w:t xml:space="preserve">ID: </w:t>
+            </w:r>
+            <w:r>
+              <w:rPr>
+                <w:b/>
+                <w:sz w:val="16"/>
+                <w:szCs w:val="16"/>
+              </w:rPr>
+              <w:t>REQ-0</w:t>
+            </w:r>
+            <w:r>
+              <w:rPr>
+                <w:b/>
+                <w:sz w:val="16"/>
+                <w:szCs w:val="16"/>
+              </w:rPr>
+              <w:t>02</w:t>
             </w:r>
           </w:p>
         </w:tc>
@@ -4046,11 +4008,10 @@
             <w:r>
               <w:rPr>
                 <w:b/>
-                <w:bCs/>
-                <w:sz w:val="16"/>
-                <w:szCs w:val="16"/>
-              </w:rPr>
-              <w:t>002</w:t>
+                <w:sz w:val="16"/>
+                <w:szCs w:val="16"/>
+              </w:rPr>
+              <w:t>Nome</w:t>
             </w:r>
           </w:p>
         </w:tc>
@@ -4076,7 +4037,7 @@
                 <w:sz w:val="16"/>
                 <w:szCs w:val="16"/>
               </w:rPr>
-              <w:t>Si dovranno poter immettere nuovi allievi</w:t>
+              <w:t>Pagina di registrazione tramite form</w:t>
             </w:r>
           </w:p>
         </w:tc>
@@ -4106,11 +4067,10 @@
             <w:r>
               <w:rPr>
                 <w:b/>
-                <w:bCs/>
-                <w:sz w:val="16"/>
-                <w:szCs w:val="16"/>
-              </w:rPr>
-              <w:t>003</w:t>
+                <w:sz w:val="16"/>
+                <w:szCs w:val="16"/>
+              </w:rPr>
+              <w:t>Priorità</w:t>
             </w:r>
           </w:p>
         </w:tc>
@@ -4136,7 +4096,803 @@
                 <w:sz w:val="16"/>
                 <w:szCs w:val="16"/>
               </w:rPr>
-              <w:t>Dovrà essere possibile la ricerca di allievi</w:t>
+              <w:t>1</w:t>
+            </w:r>
+          </w:p>
+        </w:tc>
+      </w:tr>
+      <w:tr>
+        <w:trPr>
+          <w:tblCellSpacing w:w="0" w:type="dxa"/>
+        </w:trPr>
+        <w:tc>
+          <w:tcPr>
+            <w:tcW w:w="1945" w:type="dxa"/>
+            <w:tcBorders>
+              <w:top w:val="outset" w:sz="6" w:space="0" w:color="000000"/>
+              <w:bottom w:val="outset" w:sz="6" w:space="0" w:color="000000"/>
+              <w:right w:val="outset" w:sz="6" w:space="0" w:color="000000"/>
+            </w:tcBorders>
+          </w:tcPr>
+          <w:p>
+            <w:pPr>
+              <w:spacing w:before="100" w:beforeAutospacing="1"/>
+              <w:rPr>
+                <w:b/>
+                <w:sz w:val="16"/>
+                <w:szCs w:val="16"/>
+              </w:rPr>
+            </w:pPr>
+            <w:r>
+              <w:rPr>
+                <w:b/>
+                <w:sz w:val="16"/>
+                <w:szCs w:val="16"/>
+              </w:rPr>
+              <w:t>Versione</w:t>
+            </w:r>
+          </w:p>
+        </w:tc>
+        <w:tc>
+          <w:tcPr>
+            <w:tcW w:w="7685" w:type="dxa"/>
+            <w:tcBorders>
+              <w:top w:val="outset" w:sz="6" w:space="0" w:color="000000"/>
+              <w:left w:val="outset" w:sz="6" w:space="0" w:color="000000"/>
+              <w:bottom w:val="outset" w:sz="6" w:space="0" w:color="000000"/>
+            </w:tcBorders>
+          </w:tcPr>
+          <w:p>
+            <w:pPr>
+              <w:spacing w:before="100" w:beforeAutospacing="1"/>
+              <w:rPr>
+                <w:sz w:val="16"/>
+                <w:szCs w:val="16"/>
+              </w:rPr>
+            </w:pPr>
+            <w:r>
+              <w:rPr>
+                <w:sz w:val="16"/>
+                <w:szCs w:val="16"/>
+              </w:rPr>
+              <w:t>1.0</w:t>
+            </w:r>
+          </w:p>
+        </w:tc>
+      </w:tr>
+      <w:tr>
+        <w:trPr>
+          <w:tblCellSpacing w:w="0" w:type="dxa"/>
+        </w:trPr>
+        <w:tc>
+          <w:tcPr>
+            <w:tcW w:w="1945" w:type="dxa"/>
+            <w:tcBorders>
+              <w:top w:val="outset" w:sz="6" w:space="0" w:color="000000"/>
+              <w:bottom w:val="outset" w:sz="6" w:space="0" w:color="000000"/>
+              <w:right w:val="outset" w:sz="6" w:space="0" w:color="000000"/>
+            </w:tcBorders>
+          </w:tcPr>
+          <w:p>
+            <w:pPr>
+              <w:spacing w:before="100" w:beforeAutospacing="1"/>
+              <w:rPr>
+                <w:b/>
+                <w:sz w:val="16"/>
+                <w:szCs w:val="16"/>
+              </w:rPr>
+            </w:pPr>
+            <w:r>
+              <w:rPr>
+                <w:b/>
+                <w:sz w:val="16"/>
+                <w:szCs w:val="16"/>
+              </w:rPr>
+              <w:t>Note</w:t>
+            </w:r>
+          </w:p>
+        </w:tc>
+        <w:tc>
+          <w:tcPr>
+            <w:tcW w:w="7685" w:type="dxa"/>
+            <w:tcBorders>
+              <w:top w:val="outset" w:sz="6" w:space="0" w:color="000000"/>
+              <w:left w:val="outset" w:sz="6" w:space="0" w:color="000000"/>
+              <w:bottom w:val="outset" w:sz="6" w:space="0" w:color="000000"/>
+            </w:tcBorders>
+          </w:tcPr>
+          <w:p>
+            <w:pPr>
+              <w:spacing w:before="100" w:beforeAutospacing="1"/>
+              <w:rPr>
+                <w:sz w:val="16"/>
+                <w:szCs w:val="16"/>
+              </w:rPr>
+            </w:pPr>
+            <w:r>
+              <w:rPr>
+                <w:sz w:val="16"/>
+                <w:szCs w:val="16"/>
+              </w:rPr>
+              <w:t>Pagina nella quale l’utente può fare la registrazione</w:t>
+            </w:r>
+          </w:p>
+        </w:tc>
+      </w:tr>
+      <w:tr>
+        <w:trPr>
+          <w:tblCellSpacing w:w="0" w:type="dxa"/>
+        </w:trPr>
+        <w:tc>
+          <w:tcPr>
+            <w:tcW w:w="9630" w:type="dxa"/>
+            <w:gridSpan w:val="2"/>
+            <w:tcBorders>
+              <w:top w:val="outset" w:sz="6" w:space="0" w:color="000000"/>
+              <w:bottom w:val="outset" w:sz="6" w:space="0" w:color="000000"/>
+            </w:tcBorders>
+          </w:tcPr>
+          <w:p>
+            <w:pPr>
+              <w:spacing w:before="100" w:beforeAutospacing="1"/>
+              <w:jc w:val="center"/>
+              <w:rPr>
+                <w:sz w:val="16"/>
+                <w:szCs w:val="16"/>
+              </w:rPr>
+            </w:pPr>
+            <w:r>
+              <w:rPr>
+                <w:b/>
+                <w:bCs/>
+                <w:sz w:val="16"/>
+                <w:szCs w:val="16"/>
+              </w:rPr>
+              <w:t>Sotto requisiti</w:t>
+            </w:r>
+          </w:p>
+        </w:tc>
+      </w:tr>
+      <w:tr>
+        <w:trPr>
+          <w:tblCellSpacing w:w="0" w:type="dxa"/>
+        </w:trPr>
+        <w:tc>
+          <w:tcPr>
+            <w:tcW w:w="1945" w:type="dxa"/>
+            <w:tcBorders>
+              <w:top w:val="outset" w:sz="6" w:space="0" w:color="000000"/>
+              <w:bottom w:val="outset" w:sz="6" w:space="0" w:color="000000"/>
+              <w:right w:val="outset" w:sz="6" w:space="0" w:color="000000"/>
+            </w:tcBorders>
+          </w:tcPr>
+          <w:p>
+            <w:pPr>
+              <w:spacing w:before="100" w:beforeAutospacing="1"/>
+              <w:rPr>
+                <w:b/>
+                <w:sz w:val="16"/>
+                <w:szCs w:val="16"/>
+              </w:rPr>
+            </w:pPr>
+            <w:r>
+              <w:rPr>
+                <w:b/>
+                <w:sz w:val="16"/>
+                <w:szCs w:val="16"/>
+              </w:rPr>
+              <w:t>001</w:t>
+            </w:r>
+          </w:p>
+        </w:tc>
+        <w:tc>
+          <w:tcPr>
+            <w:tcW w:w="7685" w:type="dxa"/>
+            <w:tcBorders>
+              <w:top w:val="outset" w:sz="6" w:space="0" w:color="000000"/>
+              <w:left w:val="outset" w:sz="6" w:space="0" w:color="000000"/>
+              <w:bottom w:val="outset" w:sz="6" w:space="0" w:color="000000"/>
+            </w:tcBorders>
+          </w:tcPr>
+          <w:p>
+            <w:pPr>
+              <w:spacing w:before="100" w:beforeAutospacing="1"/>
+              <w:rPr>
+                <w:sz w:val="16"/>
+                <w:szCs w:val="16"/>
+              </w:rPr>
+            </w:pPr>
+            <w:r>
+              <w:rPr>
+                <w:sz w:val="16"/>
+                <w:szCs w:val="16"/>
+              </w:rPr>
+              <w:t>Form da compilare con questra struttura e con queste restrizioni:</w:t>
+            </w:r>
+          </w:p>
+          <w:p>
+            <w:pPr>
+              <w:pStyle w:val="ListParagraph"/>
+              <w:numPr>
+                <w:ilvl w:val="0"/>
+                <w:numId w:val="27"/>
+              </w:numPr>
+              <w:spacing w:before="100" w:beforeAutospacing="1"/>
+              <w:rPr>
+                <w:sz w:val="16"/>
+                <w:szCs w:val="16"/>
+              </w:rPr>
+            </w:pPr>
+            <w:r>
+              <w:rPr>
+                <w:sz w:val="16"/>
+                <w:szCs w:val="16"/>
+              </w:rPr>
+              <w:t>Nome (campo testo) - Obbligatorio</w:t>
+            </w:r>
+          </w:p>
+          <w:p>
+            <w:pPr>
+              <w:pStyle w:val="ListParagraph"/>
+              <w:numPr>
+                <w:ilvl w:val="0"/>
+                <w:numId w:val="27"/>
+              </w:numPr>
+              <w:spacing w:before="100" w:beforeAutospacing="1"/>
+              <w:rPr>
+                <w:sz w:val="16"/>
+                <w:szCs w:val="16"/>
+              </w:rPr>
+            </w:pPr>
+            <w:r>
+              <w:rPr>
+                <w:sz w:val="16"/>
+                <w:szCs w:val="16"/>
+              </w:rPr>
+              <w:t>Cognome (campo testo – Obbligatorio</w:t>
+            </w:r>
+          </w:p>
+          <w:p>
+            <w:pPr>
+              <w:pStyle w:val="ListParagraph"/>
+              <w:numPr>
+                <w:ilvl w:val="0"/>
+                <w:numId w:val="27"/>
+              </w:numPr>
+              <w:spacing w:before="100" w:beforeAutospacing="1"/>
+              <w:rPr>
+                <w:sz w:val="16"/>
+                <w:szCs w:val="16"/>
+              </w:rPr>
+            </w:pPr>
+            <w:r>
+              <w:rPr>
+                <w:sz w:val="16"/>
+                <w:szCs w:val="16"/>
+              </w:rPr>
+              <w:t>Data di nascita (campo data) - Obbligatorio</w:t>
+            </w:r>
+          </w:p>
+          <w:p>
+            <w:pPr>
+              <w:pStyle w:val="ListParagraph"/>
+              <w:numPr>
+                <w:ilvl w:val="0"/>
+                <w:numId w:val="27"/>
+              </w:numPr>
+              <w:spacing w:before="100" w:beforeAutospacing="1"/>
+              <w:rPr>
+                <w:sz w:val="16"/>
+                <w:szCs w:val="16"/>
+              </w:rPr>
+            </w:pPr>
+            <w:r>
+              <w:rPr>
+                <w:sz w:val="16"/>
+                <w:szCs w:val="16"/>
+              </w:rPr>
+              <w:t>Numero Civico (campo numerico, massimo 3 cifre) – Obbligatorio</w:t>
+            </w:r>
+          </w:p>
+          <w:p>
+            <w:pPr>
+              <w:pStyle w:val="ListParagraph"/>
+              <w:numPr>
+                <w:ilvl w:val="0"/>
+                <w:numId w:val="27"/>
+              </w:numPr>
+              <w:spacing w:before="100" w:beforeAutospacing="1"/>
+              <w:rPr>
+                <w:sz w:val="16"/>
+                <w:szCs w:val="16"/>
+              </w:rPr>
+            </w:pPr>
+            <w:r>
+              <w:rPr>
+                <w:sz w:val="16"/>
+                <w:szCs w:val="16"/>
+              </w:rPr>
+              <w:t>Città (campo testo) – Obbligatorio</w:t>
+            </w:r>
+          </w:p>
+          <w:p>
+            <w:pPr>
+              <w:pStyle w:val="ListParagraph"/>
+              <w:numPr>
+                <w:ilvl w:val="0"/>
+                <w:numId w:val="27"/>
+              </w:numPr>
+              <w:spacing w:before="100" w:beforeAutospacing="1"/>
+              <w:rPr>
+                <w:sz w:val="16"/>
+                <w:szCs w:val="16"/>
+              </w:rPr>
+            </w:pPr>
+            <w:r>
+              <w:rPr>
+                <w:sz w:val="16"/>
+                <w:szCs w:val="16"/>
+              </w:rPr>
+              <w:t>Nap (campo numerico, massimo 5 cifre) – Obbligatorio</w:t>
+            </w:r>
+          </w:p>
+          <w:p>
+            <w:pPr>
+              <w:pStyle w:val="ListParagraph"/>
+              <w:numPr>
+                <w:ilvl w:val="0"/>
+                <w:numId w:val="27"/>
+              </w:numPr>
+              <w:spacing w:before="100" w:beforeAutospacing="1"/>
+              <w:rPr>
+                <w:sz w:val="16"/>
+                <w:szCs w:val="16"/>
+              </w:rPr>
+            </w:pPr>
+            <w:r>
+              <w:rPr>
+                <w:sz w:val="16"/>
+                <w:szCs w:val="16"/>
+              </w:rPr>
+              <w:t>Numero di telefono (campo testo, ammessi solo cifre, spazi e/o trattini) - Obbligatorio</w:t>
+            </w:r>
+          </w:p>
+          <w:p>
+            <w:pPr>
+              <w:pStyle w:val="ListParagraph"/>
+              <w:numPr>
+                <w:ilvl w:val="0"/>
+                <w:numId w:val="27"/>
+              </w:numPr>
+              <w:spacing w:before="100" w:beforeAutospacing="1"/>
+              <w:rPr>
+                <w:sz w:val="16"/>
+                <w:szCs w:val="16"/>
+              </w:rPr>
+            </w:pPr>
+            <w:r>
+              <w:rPr>
+                <w:sz w:val="16"/>
+                <w:szCs w:val="16"/>
+              </w:rPr>
+              <w:t>E-Mail (campo testo, controllo formato “testo@testo.testo”) – Obbligatorio</w:t>
+            </w:r>
+          </w:p>
+          <w:p>
+            <w:pPr>
+              <w:pStyle w:val="ListParagraph"/>
+              <w:numPr>
+                <w:ilvl w:val="0"/>
+                <w:numId w:val="27"/>
+              </w:numPr>
+              <w:spacing w:before="100" w:beforeAutospacing="1"/>
+              <w:rPr>
+                <w:sz w:val="16"/>
+                <w:szCs w:val="16"/>
+              </w:rPr>
+            </w:pPr>
+            <w:r>
+              <w:rPr>
+                <w:sz w:val="16"/>
+                <w:szCs w:val="16"/>
+              </w:rPr>
+              <w:t>Genere (campo testo F/M) – Obbligatorio</w:t>
+            </w:r>
+          </w:p>
+          <w:p>
+            <w:pPr>
+              <w:pStyle w:val="ListParagraph"/>
+              <w:numPr>
+                <w:ilvl w:val="0"/>
+                <w:numId w:val="27"/>
+              </w:numPr>
+              <w:spacing w:before="100" w:beforeAutospacing="1"/>
+              <w:rPr>
+                <w:sz w:val="16"/>
+                <w:szCs w:val="16"/>
+              </w:rPr>
+            </w:pPr>
+            <w:r>
+              <w:rPr>
+                <w:sz w:val="16"/>
+                <w:szCs w:val="16"/>
+              </w:rPr>
+              <w:t>Hobby (campo testo)</w:t>
+            </w:r>
+          </w:p>
+          <w:p>
+            <w:pPr>
+              <w:pStyle w:val="ListParagraph"/>
+              <w:numPr>
+                <w:ilvl w:val="0"/>
+                <w:numId w:val="27"/>
+              </w:numPr>
+              <w:spacing w:before="100" w:beforeAutospacing="1"/>
+              <w:rPr>
+                <w:sz w:val="16"/>
+                <w:szCs w:val="16"/>
+              </w:rPr>
+            </w:pPr>
+            <w:r>
+              <w:rPr>
+                <w:sz w:val="16"/>
+                <w:szCs w:val="16"/>
+              </w:rPr>
+              <w:t>Professione (campo testo)</w:t>
+            </w:r>
+          </w:p>
+        </w:tc>
+      </w:tr>
+      <w:tr>
+        <w:trPr>
+          <w:tblCellSpacing w:w="0" w:type="dxa"/>
+        </w:trPr>
+        <w:tc>
+          <w:tcPr>
+            <w:tcW w:w="1945" w:type="dxa"/>
+            <w:tcBorders>
+              <w:top w:val="outset" w:sz="6" w:space="0" w:color="000000"/>
+              <w:bottom w:val="outset" w:sz="6" w:space="0" w:color="000000"/>
+              <w:right w:val="outset" w:sz="6" w:space="0" w:color="000000"/>
+            </w:tcBorders>
+          </w:tcPr>
+          <w:p>
+            <w:pPr>
+              <w:spacing w:before="100" w:beforeAutospacing="1"/>
+              <w:rPr>
+                <w:b/>
+                <w:sz w:val="16"/>
+                <w:szCs w:val="16"/>
+              </w:rPr>
+            </w:pPr>
+            <w:r>
+              <w:rPr>
+                <w:b/>
+                <w:sz w:val="16"/>
+                <w:szCs w:val="16"/>
+              </w:rPr>
+              <w:t>002</w:t>
+            </w:r>
+          </w:p>
+        </w:tc>
+        <w:tc>
+          <w:tcPr>
+            <w:tcW w:w="7685" w:type="dxa"/>
+            <w:tcBorders>
+              <w:top w:val="outset" w:sz="6" w:space="0" w:color="000000"/>
+              <w:left w:val="outset" w:sz="6" w:space="0" w:color="000000"/>
+              <w:bottom w:val="outset" w:sz="6" w:space="0" w:color="000000"/>
+            </w:tcBorders>
+          </w:tcPr>
+          <w:p>
+            <w:pPr>
+              <w:spacing w:before="100" w:beforeAutospacing="1"/>
+              <w:rPr>
+                <w:sz w:val="16"/>
+                <w:szCs w:val="16"/>
+              </w:rPr>
+            </w:pPr>
+            <w:r>
+              <w:rPr>
+                <w:sz w:val="16"/>
+                <w:szCs w:val="16"/>
+              </w:rPr>
+              <w:t>Pulsante cancella che permette di eliminare tutti i dati contenuti nel form</w:t>
+            </w:r>
+          </w:p>
+        </w:tc>
+      </w:tr>
+      <w:tr>
+        <w:trPr>
+          <w:tblCellSpacing w:w="0" w:type="dxa"/>
+        </w:trPr>
+        <w:tc>
+          <w:tcPr>
+            <w:tcW w:w="1945" w:type="dxa"/>
+            <w:tcBorders>
+              <w:top w:val="outset" w:sz="6" w:space="0" w:color="000000"/>
+              <w:bottom w:val="outset" w:sz="6" w:space="0" w:color="000000"/>
+              <w:right w:val="outset" w:sz="6" w:space="0" w:color="000000"/>
+            </w:tcBorders>
+          </w:tcPr>
+          <w:p>
+            <w:pPr>
+              <w:spacing w:before="100" w:beforeAutospacing="1"/>
+              <w:rPr>
+                <w:b/>
+                <w:sz w:val="16"/>
+                <w:szCs w:val="16"/>
+              </w:rPr>
+            </w:pPr>
+            <w:r>
+              <w:rPr>
+                <w:b/>
+                <w:sz w:val="16"/>
+                <w:szCs w:val="16"/>
+              </w:rPr>
+              <w:t>003</w:t>
+            </w:r>
+          </w:p>
+        </w:tc>
+        <w:tc>
+          <w:tcPr>
+            <w:tcW w:w="7685" w:type="dxa"/>
+            <w:tcBorders>
+              <w:top w:val="outset" w:sz="6" w:space="0" w:color="000000"/>
+              <w:left w:val="outset" w:sz="6" w:space="0" w:color="000000"/>
+              <w:bottom w:val="outset" w:sz="6" w:space="0" w:color="000000"/>
+            </w:tcBorders>
+          </w:tcPr>
+          <w:p>
+            <w:pPr>
+              <w:spacing w:before="100" w:beforeAutospacing="1"/>
+              <w:rPr>
+                <w:sz w:val="16"/>
+                <w:szCs w:val="16"/>
+              </w:rPr>
+            </w:pPr>
+            <w:r>
+              <w:rPr>
+                <w:sz w:val="16"/>
+                <w:szCs w:val="16"/>
+              </w:rPr>
+              <w:t>Pulsante avanti che permette di continuare nel percorso di registrazione</w:t>
+            </w:r>
+          </w:p>
+        </w:tc>
+      </w:tr>
+      <w:tr>
+        <w:trPr>
+          <w:tblCellSpacing w:w="0" w:type="dxa"/>
+        </w:trPr>
+        <w:tc>
+          <w:tcPr>
+            <w:tcW w:w="1945" w:type="dxa"/>
+            <w:tcBorders>
+              <w:top w:val="outset" w:sz="6" w:space="0" w:color="000000"/>
+              <w:bottom w:val="outset" w:sz="6" w:space="0" w:color="000000"/>
+              <w:right w:val="outset" w:sz="6" w:space="0" w:color="000000"/>
+            </w:tcBorders>
+          </w:tcPr>
+          <w:p>
+            <w:pPr>
+              <w:spacing w:before="100" w:beforeAutospacing="1"/>
+              <w:rPr>
+                <w:b/>
+                <w:sz w:val="16"/>
+                <w:szCs w:val="16"/>
+              </w:rPr>
+            </w:pPr>
+            <w:r>
+              <w:rPr>
+                <w:b/>
+                <w:sz w:val="16"/>
+                <w:szCs w:val="16"/>
+              </w:rPr>
+              <w:t>004</w:t>
+            </w:r>
+          </w:p>
+        </w:tc>
+        <w:tc>
+          <w:tcPr>
+            <w:tcW w:w="7685" w:type="dxa"/>
+            <w:tcBorders>
+              <w:top w:val="outset" w:sz="6" w:space="0" w:color="000000"/>
+              <w:left w:val="outset" w:sz="6" w:space="0" w:color="000000"/>
+              <w:bottom w:val="outset" w:sz="6" w:space="0" w:color="000000"/>
+            </w:tcBorders>
+          </w:tcPr>
+          <w:p>
+            <w:pPr>
+              <w:spacing w:before="100" w:beforeAutospacing="1"/>
+              <w:rPr>
+                <w:sz w:val="16"/>
+                <w:szCs w:val="16"/>
+              </w:rPr>
+            </w:pPr>
+            <w:r>
+              <w:rPr>
+                <w:sz w:val="16"/>
+                <w:szCs w:val="16"/>
+              </w:rPr>
+              <w:t>Vi saranno dei validatori che controlleranno i dati inseriti nei campi</w:t>
+            </w:r>
+          </w:p>
+        </w:tc>
+      </w:tr>
+      <w:tr>
+        <w:trPr>
+          <w:tblCellSpacing w:w="0" w:type="dxa"/>
+        </w:trPr>
+        <w:tc>
+          <w:tcPr>
+            <w:tcW w:w="1945" w:type="dxa"/>
+            <w:tcBorders>
+              <w:top w:val="outset" w:sz="6" w:space="0" w:color="000000"/>
+              <w:bottom w:val="outset" w:sz="6" w:space="0" w:color="000000"/>
+              <w:right w:val="outset" w:sz="6" w:space="0" w:color="000000"/>
+            </w:tcBorders>
+          </w:tcPr>
+          <w:p>
+            <w:pPr>
+              <w:spacing w:before="100" w:beforeAutospacing="1"/>
+              <w:rPr>
+                <w:b/>
+                <w:sz w:val="16"/>
+                <w:szCs w:val="16"/>
+              </w:rPr>
+            </w:pPr>
+            <w:r>
+              <w:rPr>
+                <w:b/>
+                <w:sz w:val="16"/>
+                <w:szCs w:val="16"/>
+              </w:rPr>
+              <w:t>005</w:t>
+            </w:r>
+          </w:p>
+        </w:tc>
+        <w:tc>
+          <w:tcPr>
+            <w:tcW w:w="7685" w:type="dxa"/>
+            <w:tcBorders>
+              <w:top w:val="outset" w:sz="6" w:space="0" w:color="000000"/>
+              <w:left w:val="outset" w:sz="6" w:space="0" w:color="000000"/>
+              <w:bottom w:val="outset" w:sz="6" w:space="0" w:color="000000"/>
+            </w:tcBorders>
+          </w:tcPr>
+          <w:p>
+            <w:pPr>
+              <w:spacing w:before="100" w:beforeAutospacing="1"/>
+              <w:rPr>
+                <w:sz w:val="16"/>
+                <w:szCs w:val="16"/>
+              </w:rPr>
+            </w:pPr>
+            <w:r>
+              <w:rPr>
+                <w:sz w:val="16"/>
+                <w:szCs w:val="16"/>
+              </w:rPr>
+              <w:t>I validatori devono assicurarsi che il dato sia consono al campo in cui è inserito</w:t>
+            </w:r>
+          </w:p>
+        </w:tc>
+      </w:tr>
+      <w:tr>
+        <w:trPr>
+          <w:tblCellSpacing w:w="0" w:type="dxa"/>
+        </w:trPr>
+        <w:tc>
+          <w:tcPr>
+            <w:tcW w:w="1945" w:type="dxa"/>
+            <w:tcBorders>
+              <w:top w:val="outset" w:sz="6" w:space="0" w:color="000000"/>
+              <w:bottom w:val="outset" w:sz="6" w:space="0" w:color="000000"/>
+              <w:right w:val="outset" w:sz="6" w:space="0" w:color="000000"/>
+            </w:tcBorders>
+          </w:tcPr>
+          <w:p>
+            <w:pPr>
+              <w:spacing w:before="100" w:beforeAutospacing="1"/>
+              <w:rPr>
+                <w:b/>
+                <w:sz w:val="16"/>
+                <w:szCs w:val="16"/>
+              </w:rPr>
+            </w:pPr>
+            <w:r>
+              <w:rPr>
+                <w:b/>
+                <w:sz w:val="16"/>
+                <w:szCs w:val="16"/>
+              </w:rPr>
+              <w:t>006</w:t>
+            </w:r>
+          </w:p>
+        </w:tc>
+        <w:tc>
+          <w:tcPr>
+            <w:tcW w:w="7685" w:type="dxa"/>
+            <w:tcBorders>
+              <w:top w:val="outset" w:sz="6" w:space="0" w:color="000000"/>
+              <w:left w:val="outset" w:sz="6" w:space="0" w:color="000000"/>
+              <w:bottom w:val="outset" w:sz="6" w:space="0" w:color="000000"/>
+            </w:tcBorders>
+          </w:tcPr>
+          <w:p>
+            <w:pPr>
+              <w:spacing w:before="100" w:beforeAutospacing="1"/>
+              <w:rPr>
+                <w:sz w:val="16"/>
+                <w:szCs w:val="16"/>
+              </w:rPr>
+            </w:pPr>
+            <w:r>
+              <w:rPr>
+                <w:sz w:val="16"/>
+                <w:szCs w:val="16"/>
+              </w:rPr>
+              <w:t>I validatori devono assicurarsi se il dato inserito abbia un senso logico</w:t>
+            </w:r>
+          </w:p>
+        </w:tc>
+      </w:tr>
+      <w:tr>
+        <w:trPr>
+          <w:tblCellSpacing w:w="0" w:type="dxa"/>
+        </w:trPr>
+        <w:tc>
+          <w:tcPr>
+            <w:tcW w:w="1945" w:type="dxa"/>
+            <w:tcBorders>
+              <w:top w:val="outset" w:sz="6" w:space="0" w:color="000000"/>
+              <w:bottom w:val="outset" w:sz="6" w:space="0" w:color="000000"/>
+              <w:right w:val="outset" w:sz="6" w:space="0" w:color="000000"/>
+            </w:tcBorders>
+          </w:tcPr>
+          <w:p>
+            <w:pPr>
+              <w:spacing w:before="100" w:beforeAutospacing="1"/>
+              <w:rPr>
+                <w:b/>
+                <w:sz w:val="16"/>
+                <w:szCs w:val="16"/>
+              </w:rPr>
+            </w:pPr>
+            <w:r>
+              <w:rPr>
+                <w:b/>
+                <w:sz w:val="16"/>
+                <w:szCs w:val="16"/>
+              </w:rPr>
+              <w:t>007</w:t>
+            </w:r>
+          </w:p>
+        </w:tc>
+        <w:tc>
+          <w:tcPr>
+            <w:tcW w:w="7685" w:type="dxa"/>
+            <w:tcBorders>
+              <w:top w:val="outset" w:sz="6" w:space="0" w:color="000000"/>
+              <w:left w:val="outset" w:sz="6" w:space="0" w:color="000000"/>
+              <w:bottom w:val="outset" w:sz="6" w:space="0" w:color="000000"/>
+            </w:tcBorders>
+          </w:tcPr>
+          <w:p>
+            <w:pPr>
+              <w:spacing w:before="100" w:beforeAutospacing="1"/>
+              <w:rPr>
+                <w:sz w:val="16"/>
+                <w:szCs w:val="16"/>
+              </w:rPr>
+            </w:pPr>
+            <w:r>
+              <w:rPr>
+                <w:sz w:val="16"/>
+                <w:szCs w:val="16"/>
+              </w:rPr>
+              <w:t>La validazione dei dati viene svolta in locale</w:t>
             </w:r>
           </w:p>
         </w:tc>
@@ -4144,13 +4900,1591 @@
     </w:tbl>
     <w:p/>
     <w:p>
+      <w:r>
+        <w:br w:type="page"/>
+      </w:r>
+    </w:p>
+    <w:p/>
+    <w:tbl>
+      <w:tblPr>
+        <w:tblW w:w="9630" w:type="dxa"/>
+        <w:tblCellSpacing w:w="0" w:type="dxa"/>
+        <w:tblInd w:w="-58" w:type="dxa"/>
+        <w:tblBorders>
+          <w:top w:val="outset" w:sz="6" w:space="0" w:color="000000"/>
+          <w:left w:val="outset" w:sz="6" w:space="0" w:color="000000"/>
+          <w:bottom w:val="outset" w:sz="6" w:space="0" w:color="000000"/>
+          <w:right w:val="outset" w:sz="6" w:space="0" w:color="000000"/>
+        </w:tblBorders>
+        <w:tblCellMar>
+          <w:top w:w="60" w:type="dxa"/>
+          <w:left w:w="60" w:type="dxa"/>
+          <w:bottom w:w="60" w:type="dxa"/>
+          <w:right w:w="60" w:type="dxa"/>
+        </w:tblCellMar>
+        <w:tblLook w:val="00A0" w:firstRow="1" w:lastRow="0" w:firstColumn="1" w:lastColumn="0" w:noHBand="0" w:noVBand="0"/>
+      </w:tblPr>
+      <w:tblGrid>
+        <w:gridCol w:w="1945"/>
+        <w:gridCol w:w="7685"/>
+      </w:tblGrid>
+      <w:tr>
+        <w:trPr>
+          <w:trHeight w:val="251"/>
+          <w:tblCellSpacing w:w="0" w:type="dxa"/>
+        </w:trPr>
+        <w:tc>
+          <w:tcPr>
+            <w:tcW w:w="9630" w:type="dxa"/>
+            <w:gridSpan w:val="2"/>
+            <w:tcBorders>
+              <w:top w:val="outset" w:sz="6" w:space="0" w:color="000000"/>
+              <w:bottom w:val="outset" w:sz="6" w:space="0" w:color="000000"/>
+            </w:tcBorders>
+          </w:tcPr>
+          <w:p>
+            <w:pPr>
+              <w:spacing w:before="100" w:beforeAutospacing="1"/>
+              <w:jc w:val="center"/>
+              <w:rPr>
+                <w:b/>
+                <w:sz w:val="16"/>
+                <w:szCs w:val="16"/>
+              </w:rPr>
+            </w:pPr>
+            <w:r>
+              <w:rPr>
+                <w:b/>
+                <w:sz w:val="16"/>
+                <w:szCs w:val="16"/>
+              </w:rPr>
+              <w:t xml:space="preserve">ID: </w:t>
+            </w:r>
+            <w:r>
+              <w:rPr>
+                <w:b/>
+                <w:sz w:val="16"/>
+                <w:szCs w:val="16"/>
+              </w:rPr>
+              <w:t>REQ-0</w:t>
+            </w:r>
+            <w:r>
+              <w:rPr>
+                <w:b/>
+                <w:sz w:val="16"/>
+                <w:szCs w:val="16"/>
+              </w:rPr>
+              <w:t>04</w:t>
+            </w:r>
+          </w:p>
+        </w:tc>
+      </w:tr>
+      <w:tr>
+        <w:trPr>
+          <w:tblCellSpacing w:w="0" w:type="dxa"/>
+        </w:trPr>
+        <w:tc>
+          <w:tcPr>
+            <w:tcW w:w="1945" w:type="dxa"/>
+            <w:tcBorders>
+              <w:top w:val="outset" w:sz="6" w:space="0" w:color="000000"/>
+              <w:bottom w:val="outset" w:sz="6" w:space="0" w:color="000000"/>
+              <w:right w:val="outset" w:sz="6" w:space="0" w:color="000000"/>
+            </w:tcBorders>
+          </w:tcPr>
+          <w:p>
+            <w:pPr>
+              <w:spacing w:before="100" w:beforeAutospacing="1"/>
+              <w:rPr>
+                <w:b/>
+                <w:sz w:val="16"/>
+                <w:szCs w:val="16"/>
+              </w:rPr>
+            </w:pPr>
+            <w:r>
+              <w:rPr>
+                <w:b/>
+                <w:sz w:val="16"/>
+                <w:szCs w:val="16"/>
+              </w:rPr>
+              <w:t>Nome</w:t>
+            </w:r>
+          </w:p>
+        </w:tc>
+        <w:tc>
+          <w:tcPr>
+            <w:tcW w:w="7685" w:type="dxa"/>
+            <w:tcBorders>
+              <w:top w:val="outset" w:sz="6" w:space="0" w:color="000000"/>
+              <w:left w:val="outset" w:sz="6" w:space="0" w:color="000000"/>
+              <w:bottom w:val="outset" w:sz="6" w:space="0" w:color="000000"/>
+            </w:tcBorders>
+          </w:tcPr>
+          <w:p>
+            <w:pPr>
+              <w:spacing w:before="100" w:beforeAutospacing="1"/>
+              <w:rPr>
+                <w:sz w:val="16"/>
+                <w:szCs w:val="16"/>
+              </w:rPr>
+            </w:pPr>
+            <w:r>
+              <w:rPr>
+                <w:sz w:val="16"/>
+                <w:szCs w:val="16"/>
+              </w:rPr>
+              <w:t>Pagina di conferma dati</w:t>
+            </w:r>
+          </w:p>
+        </w:tc>
+      </w:tr>
+      <w:tr>
+        <w:trPr>
+          <w:tblCellSpacing w:w="0" w:type="dxa"/>
+        </w:trPr>
+        <w:tc>
+          <w:tcPr>
+            <w:tcW w:w="1945" w:type="dxa"/>
+            <w:tcBorders>
+              <w:top w:val="outset" w:sz="6" w:space="0" w:color="000000"/>
+              <w:bottom w:val="outset" w:sz="6" w:space="0" w:color="000000"/>
+              <w:right w:val="outset" w:sz="6" w:space="0" w:color="000000"/>
+            </w:tcBorders>
+          </w:tcPr>
+          <w:p>
+            <w:pPr>
+              <w:spacing w:before="100" w:beforeAutospacing="1"/>
+              <w:rPr>
+                <w:b/>
+                <w:sz w:val="16"/>
+                <w:szCs w:val="16"/>
+              </w:rPr>
+            </w:pPr>
+            <w:r>
+              <w:rPr>
+                <w:b/>
+                <w:sz w:val="16"/>
+                <w:szCs w:val="16"/>
+              </w:rPr>
+              <w:t>Priorità</w:t>
+            </w:r>
+          </w:p>
+        </w:tc>
+        <w:tc>
+          <w:tcPr>
+            <w:tcW w:w="7685" w:type="dxa"/>
+            <w:tcBorders>
+              <w:top w:val="outset" w:sz="6" w:space="0" w:color="000000"/>
+              <w:left w:val="outset" w:sz="6" w:space="0" w:color="000000"/>
+              <w:bottom w:val="outset" w:sz="6" w:space="0" w:color="000000"/>
+            </w:tcBorders>
+          </w:tcPr>
+          <w:p>
+            <w:pPr>
+              <w:spacing w:before="100" w:beforeAutospacing="1"/>
+              <w:rPr>
+                <w:sz w:val="16"/>
+                <w:szCs w:val="16"/>
+              </w:rPr>
+            </w:pPr>
+            <w:r>
+              <w:rPr>
+                <w:sz w:val="16"/>
+                <w:szCs w:val="16"/>
+              </w:rPr>
+              <w:t>1</w:t>
+            </w:r>
+          </w:p>
+        </w:tc>
+      </w:tr>
+      <w:tr>
+        <w:trPr>
+          <w:tblCellSpacing w:w="0" w:type="dxa"/>
+        </w:trPr>
+        <w:tc>
+          <w:tcPr>
+            <w:tcW w:w="1945" w:type="dxa"/>
+            <w:tcBorders>
+              <w:top w:val="outset" w:sz="6" w:space="0" w:color="000000"/>
+              <w:bottom w:val="outset" w:sz="6" w:space="0" w:color="000000"/>
+              <w:right w:val="outset" w:sz="6" w:space="0" w:color="000000"/>
+            </w:tcBorders>
+          </w:tcPr>
+          <w:p>
+            <w:pPr>
+              <w:spacing w:before="100" w:beforeAutospacing="1"/>
+              <w:rPr>
+                <w:b/>
+                <w:sz w:val="16"/>
+                <w:szCs w:val="16"/>
+              </w:rPr>
+            </w:pPr>
+            <w:r>
+              <w:rPr>
+                <w:b/>
+                <w:sz w:val="16"/>
+                <w:szCs w:val="16"/>
+              </w:rPr>
+              <w:t>Versione</w:t>
+            </w:r>
+          </w:p>
+        </w:tc>
+        <w:tc>
+          <w:tcPr>
+            <w:tcW w:w="7685" w:type="dxa"/>
+            <w:tcBorders>
+              <w:top w:val="outset" w:sz="6" w:space="0" w:color="000000"/>
+              <w:left w:val="outset" w:sz="6" w:space="0" w:color="000000"/>
+              <w:bottom w:val="outset" w:sz="6" w:space="0" w:color="000000"/>
+            </w:tcBorders>
+          </w:tcPr>
+          <w:p>
+            <w:pPr>
+              <w:spacing w:before="100" w:beforeAutospacing="1"/>
+              <w:rPr>
+                <w:sz w:val="16"/>
+                <w:szCs w:val="16"/>
+              </w:rPr>
+            </w:pPr>
+            <w:r>
+              <w:rPr>
+                <w:sz w:val="16"/>
+                <w:szCs w:val="16"/>
+              </w:rPr>
+              <w:t>1.0</w:t>
+            </w:r>
+          </w:p>
+        </w:tc>
+      </w:tr>
+      <w:tr>
+        <w:trPr>
+          <w:tblCellSpacing w:w="0" w:type="dxa"/>
+        </w:trPr>
+        <w:tc>
+          <w:tcPr>
+            <w:tcW w:w="1945" w:type="dxa"/>
+            <w:tcBorders>
+              <w:top w:val="outset" w:sz="6" w:space="0" w:color="000000"/>
+              <w:bottom w:val="outset" w:sz="6" w:space="0" w:color="000000"/>
+              <w:right w:val="outset" w:sz="6" w:space="0" w:color="000000"/>
+            </w:tcBorders>
+          </w:tcPr>
+          <w:p>
+            <w:pPr>
+              <w:spacing w:before="100" w:beforeAutospacing="1"/>
+              <w:rPr>
+                <w:b/>
+                <w:sz w:val="16"/>
+                <w:szCs w:val="16"/>
+              </w:rPr>
+            </w:pPr>
+            <w:r>
+              <w:rPr>
+                <w:b/>
+                <w:sz w:val="16"/>
+                <w:szCs w:val="16"/>
+              </w:rPr>
+              <w:t>Note</w:t>
+            </w:r>
+          </w:p>
+        </w:tc>
+        <w:tc>
+          <w:tcPr>
+            <w:tcW w:w="7685" w:type="dxa"/>
+            <w:tcBorders>
+              <w:top w:val="outset" w:sz="6" w:space="0" w:color="000000"/>
+              <w:left w:val="outset" w:sz="6" w:space="0" w:color="000000"/>
+              <w:bottom w:val="outset" w:sz="6" w:space="0" w:color="000000"/>
+            </w:tcBorders>
+          </w:tcPr>
+          <w:p>
+            <w:pPr>
+              <w:spacing w:before="100" w:beforeAutospacing="1"/>
+              <w:rPr>
+                <w:sz w:val="16"/>
+                <w:szCs w:val="16"/>
+              </w:rPr>
+            </w:pPr>
+            <w:r>
+              <w:rPr>
+                <w:sz w:val="16"/>
+                <w:szCs w:val="16"/>
+              </w:rPr>
+              <w:t>Questa pagina si occupa di mostrare all’utente tutti i dati che ha inserito all’interno del form.</w:t>
+            </w:r>
+          </w:p>
+        </w:tc>
+      </w:tr>
+      <w:tr>
+        <w:trPr>
+          <w:tblCellSpacing w:w="0" w:type="dxa"/>
+        </w:trPr>
+        <w:tc>
+          <w:tcPr>
+            <w:tcW w:w="9630" w:type="dxa"/>
+            <w:gridSpan w:val="2"/>
+            <w:tcBorders>
+              <w:top w:val="outset" w:sz="6" w:space="0" w:color="000000"/>
+              <w:bottom w:val="outset" w:sz="6" w:space="0" w:color="000000"/>
+            </w:tcBorders>
+          </w:tcPr>
+          <w:p>
+            <w:pPr>
+              <w:spacing w:before="100" w:beforeAutospacing="1"/>
+              <w:jc w:val="center"/>
+              <w:rPr>
+                <w:sz w:val="16"/>
+                <w:szCs w:val="16"/>
+              </w:rPr>
+            </w:pPr>
+            <w:r>
+              <w:rPr>
+                <w:b/>
+                <w:bCs/>
+                <w:sz w:val="16"/>
+                <w:szCs w:val="16"/>
+              </w:rPr>
+              <w:t>Sotto requisiti</w:t>
+            </w:r>
+          </w:p>
+        </w:tc>
+      </w:tr>
+      <w:tr>
+        <w:trPr>
+          <w:tblCellSpacing w:w="0" w:type="dxa"/>
+        </w:trPr>
+        <w:tc>
+          <w:tcPr>
+            <w:tcW w:w="1945" w:type="dxa"/>
+            <w:tcBorders>
+              <w:top w:val="outset" w:sz="6" w:space="0" w:color="000000"/>
+              <w:bottom w:val="outset" w:sz="6" w:space="0" w:color="000000"/>
+              <w:right w:val="outset" w:sz="6" w:space="0" w:color="000000"/>
+            </w:tcBorders>
+          </w:tcPr>
+          <w:p>
+            <w:pPr>
+              <w:spacing w:before="100" w:beforeAutospacing="1"/>
+              <w:rPr>
+                <w:b/>
+                <w:sz w:val="16"/>
+                <w:szCs w:val="16"/>
+              </w:rPr>
+            </w:pPr>
+            <w:r>
+              <w:rPr>
+                <w:b/>
+                <w:sz w:val="16"/>
+                <w:szCs w:val="16"/>
+              </w:rPr>
+              <w:t>001</w:t>
+            </w:r>
+          </w:p>
+        </w:tc>
+        <w:tc>
+          <w:tcPr>
+            <w:tcW w:w="7685" w:type="dxa"/>
+            <w:tcBorders>
+              <w:top w:val="outset" w:sz="6" w:space="0" w:color="000000"/>
+              <w:left w:val="outset" w:sz="6" w:space="0" w:color="000000"/>
+              <w:bottom w:val="outset" w:sz="6" w:space="0" w:color="000000"/>
+            </w:tcBorders>
+          </w:tcPr>
+          <w:p>
+            <w:pPr>
+              <w:spacing w:before="100" w:beforeAutospacing="1"/>
+              <w:rPr>
+                <w:sz w:val="16"/>
+                <w:szCs w:val="16"/>
+              </w:rPr>
+            </w:pPr>
+            <w:r>
+              <w:rPr>
+                <w:sz w:val="16"/>
+                <w:szCs w:val="16"/>
+              </w:rPr>
+              <w:t>Tabella che mostra all’utente tutti i dati che ha inserito all’interno del form</w:t>
+            </w:r>
+          </w:p>
+        </w:tc>
+      </w:tr>
+      <w:tr>
+        <w:trPr>
+          <w:tblCellSpacing w:w="0" w:type="dxa"/>
+        </w:trPr>
+        <w:tc>
+          <w:tcPr>
+            <w:tcW w:w="1945" w:type="dxa"/>
+            <w:tcBorders>
+              <w:top w:val="outset" w:sz="6" w:space="0" w:color="000000"/>
+              <w:bottom w:val="outset" w:sz="6" w:space="0" w:color="000000"/>
+              <w:right w:val="outset" w:sz="6" w:space="0" w:color="000000"/>
+            </w:tcBorders>
+          </w:tcPr>
+          <w:p>
+            <w:pPr>
+              <w:spacing w:before="100" w:beforeAutospacing="1"/>
+              <w:rPr>
+                <w:b/>
+                <w:sz w:val="16"/>
+                <w:szCs w:val="16"/>
+              </w:rPr>
+            </w:pPr>
+            <w:r>
+              <w:rPr>
+                <w:b/>
+                <w:sz w:val="16"/>
+                <w:szCs w:val="16"/>
+              </w:rPr>
+              <w:t>002</w:t>
+            </w:r>
+          </w:p>
+        </w:tc>
+        <w:tc>
+          <w:tcPr>
+            <w:tcW w:w="7685" w:type="dxa"/>
+            <w:tcBorders>
+              <w:top w:val="outset" w:sz="6" w:space="0" w:color="000000"/>
+              <w:left w:val="outset" w:sz="6" w:space="0" w:color="000000"/>
+              <w:bottom w:val="outset" w:sz="6" w:space="0" w:color="000000"/>
+            </w:tcBorders>
+          </w:tcPr>
+          <w:p>
+            <w:pPr>
+              <w:spacing w:before="100" w:beforeAutospacing="1"/>
+              <w:rPr>
+                <w:sz w:val="16"/>
+                <w:szCs w:val="16"/>
+              </w:rPr>
+            </w:pPr>
+            <w:r>
+              <w:rPr>
+                <w:sz w:val="16"/>
+                <w:szCs w:val="16"/>
+              </w:rPr>
+              <w:t>Pulsante correggi che permette alll’utente di tornare indietro al form di registrazione, esso sarà già compilato con i dati precedentemente inseriti al fine di velocizzare la loro modifica</w:t>
+            </w:r>
+          </w:p>
+        </w:tc>
+      </w:tr>
+      <w:tr>
+        <w:trPr>
+          <w:tblCellSpacing w:w="0" w:type="dxa"/>
+        </w:trPr>
+        <w:tc>
+          <w:tcPr>
+            <w:tcW w:w="1945" w:type="dxa"/>
+            <w:tcBorders>
+              <w:top w:val="outset" w:sz="6" w:space="0" w:color="000000"/>
+              <w:bottom w:val="outset" w:sz="6" w:space="0" w:color="000000"/>
+              <w:right w:val="outset" w:sz="6" w:space="0" w:color="000000"/>
+            </w:tcBorders>
+          </w:tcPr>
+          <w:p>
+            <w:pPr>
+              <w:spacing w:before="100" w:beforeAutospacing="1"/>
+              <w:rPr>
+                <w:b/>
+                <w:sz w:val="16"/>
+                <w:szCs w:val="16"/>
+              </w:rPr>
+            </w:pPr>
+            <w:r>
+              <w:rPr>
+                <w:b/>
+                <w:sz w:val="16"/>
+                <w:szCs w:val="16"/>
+              </w:rPr>
+              <w:t>003</w:t>
+            </w:r>
+          </w:p>
+        </w:tc>
+        <w:tc>
+          <w:tcPr>
+            <w:tcW w:w="7685" w:type="dxa"/>
+            <w:tcBorders>
+              <w:top w:val="outset" w:sz="6" w:space="0" w:color="000000"/>
+              <w:left w:val="outset" w:sz="6" w:space="0" w:color="000000"/>
+              <w:bottom w:val="outset" w:sz="6" w:space="0" w:color="000000"/>
+            </w:tcBorders>
+          </w:tcPr>
+          <w:p>
+            <w:pPr>
+              <w:spacing w:before="100" w:beforeAutospacing="1"/>
+              <w:rPr>
+                <w:sz w:val="16"/>
+                <w:szCs w:val="16"/>
+              </w:rPr>
+            </w:pPr>
+            <w:r>
+              <w:rPr>
+                <w:sz w:val="16"/>
+                <w:szCs w:val="16"/>
+              </w:rPr>
+              <w:t>Pulsante registra con il quale l’utente potrà registrarsi definitivamente</w:t>
+            </w:r>
+          </w:p>
+        </w:tc>
+      </w:tr>
+      <w:tr>
+        <w:trPr>
+          <w:tblCellSpacing w:w="0" w:type="dxa"/>
+        </w:trPr>
+        <w:tc>
+          <w:tcPr>
+            <w:tcW w:w="1945" w:type="dxa"/>
+            <w:tcBorders>
+              <w:top w:val="outset" w:sz="6" w:space="0" w:color="000000"/>
+              <w:bottom w:val="outset" w:sz="6" w:space="0" w:color="000000"/>
+              <w:right w:val="outset" w:sz="6" w:space="0" w:color="000000"/>
+            </w:tcBorders>
+          </w:tcPr>
+          <w:p>
+            <w:pPr>
+              <w:spacing w:before="100" w:beforeAutospacing="1"/>
+              <w:rPr>
+                <w:b/>
+                <w:sz w:val="16"/>
+                <w:szCs w:val="16"/>
+              </w:rPr>
+            </w:pPr>
+            <w:r>
+              <w:rPr>
+                <w:b/>
+                <w:sz w:val="16"/>
+                <w:szCs w:val="16"/>
+              </w:rPr>
+              <w:t>004</w:t>
+            </w:r>
+          </w:p>
+        </w:tc>
+        <w:tc>
+          <w:tcPr>
+            <w:tcW w:w="7685" w:type="dxa"/>
+            <w:tcBorders>
+              <w:top w:val="outset" w:sz="6" w:space="0" w:color="000000"/>
+              <w:left w:val="outset" w:sz="6" w:space="0" w:color="000000"/>
+              <w:bottom w:val="outset" w:sz="6" w:space="0" w:color="000000"/>
+            </w:tcBorders>
+          </w:tcPr>
+          <w:p>
+            <w:pPr>
+              <w:spacing w:before="100" w:beforeAutospacing="1"/>
+              <w:rPr>
+                <w:sz w:val="16"/>
+                <w:szCs w:val="16"/>
+              </w:rPr>
+            </w:pPr>
+            <w:r>
+              <w:rPr>
+                <w:sz w:val="16"/>
+                <w:szCs w:val="16"/>
+              </w:rPr>
+              <w:t>Al momento della registrazione i dati dell’utente verranno scritti su entrambi i file csv in parallelo</w:t>
+            </w:r>
+          </w:p>
+        </w:tc>
+      </w:tr>
+    </w:tbl>
+    <w:p/>
+    <w:tbl>
+      <w:tblPr>
+        <w:tblW w:w="9630" w:type="dxa"/>
+        <w:tblCellSpacing w:w="0" w:type="dxa"/>
+        <w:tblInd w:w="-58" w:type="dxa"/>
+        <w:tblBorders>
+          <w:top w:val="outset" w:sz="6" w:space="0" w:color="000000"/>
+          <w:left w:val="outset" w:sz="6" w:space="0" w:color="000000"/>
+          <w:bottom w:val="outset" w:sz="6" w:space="0" w:color="000000"/>
+          <w:right w:val="outset" w:sz="6" w:space="0" w:color="000000"/>
+        </w:tblBorders>
+        <w:tblCellMar>
+          <w:top w:w="60" w:type="dxa"/>
+          <w:left w:w="60" w:type="dxa"/>
+          <w:bottom w:w="60" w:type="dxa"/>
+          <w:right w:w="60" w:type="dxa"/>
+        </w:tblCellMar>
+        <w:tblLook w:val="00A0" w:firstRow="1" w:lastRow="0" w:firstColumn="1" w:lastColumn="0" w:noHBand="0" w:noVBand="0"/>
+      </w:tblPr>
+      <w:tblGrid>
+        <w:gridCol w:w="1945"/>
+        <w:gridCol w:w="7685"/>
+      </w:tblGrid>
+      <w:tr>
+        <w:trPr>
+          <w:trHeight w:val="251"/>
+          <w:tblCellSpacing w:w="0" w:type="dxa"/>
+        </w:trPr>
+        <w:tc>
+          <w:tcPr>
+            <w:tcW w:w="9630" w:type="dxa"/>
+            <w:gridSpan w:val="2"/>
+            <w:tcBorders>
+              <w:top w:val="outset" w:sz="6" w:space="0" w:color="000000"/>
+              <w:bottom w:val="outset" w:sz="6" w:space="0" w:color="000000"/>
+            </w:tcBorders>
+          </w:tcPr>
+          <w:p>
+            <w:pPr>
+              <w:spacing w:before="100" w:beforeAutospacing="1"/>
+              <w:jc w:val="center"/>
+              <w:rPr>
+                <w:b/>
+                <w:sz w:val="16"/>
+                <w:szCs w:val="16"/>
+              </w:rPr>
+            </w:pPr>
+            <w:r>
+              <w:rPr>
+                <w:b/>
+                <w:sz w:val="16"/>
+                <w:szCs w:val="16"/>
+              </w:rPr>
+              <w:t xml:space="preserve">ID: </w:t>
+            </w:r>
+            <w:r>
+              <w:rPr>
+                <w:b/>
+                <w:sz w:val="16"/>
+                <w:szCs w:val="16"/>
+              </w:rPr>
+              <w:t>REQ-0</w:t>
+            </w:r>
+            <w:r>
+              <w:rPr>
+                <w:b/>
+                <w:sz w:val="16"/>
+                <w:szCs w:val="16"/>
+              </w:rPr>
+              <w:t>05</w:t>
+            </w:r>
+          </w:p>
+        </w:tc>
+      </w:tr>
+      <w:tr>
+        <w:trPr>
+          <w:tblCellSpacing w:w="0" w:type="dxa"/>
+        </w:trPr>
+        <w:tc>
+          <w:tcPr>
+            <w:tcW w:w="1945" w:type="dxa"/>
+            <w:tcBorders>
+              <w:top w:val="outset" w:sz="6" w:space="0" w:color="000000"/>
+              <w:bottom w:val="outset" w:sz="6" w:space="0" w:color="000000"/>
+              <w:right w:val="outset" w:sz="6" w:space="0" w:color="000000"/>
+            </w:tcBorders>
+          </w:tcPr>
+          <w:p>
+            <w:pPr>
+              <w:spacing w:before="100" w:beforeAutospacing="1"/>
+              <w:rPr>
+                <w:b/>
+                <w:sz w:val="16"/>
+                <w:szCs w:val="16"/>
+              </w:rPr>
+            </w:pPr>
+            <w:r>
+              <w:rPr>
+                <w:b/>
+                <w:sz w:val="16"/>
+                <w:szCs w:val="16"/>
+              </w:rPr>
+              <w:t>Nome</w:t>
+            </w:r>
+          </w:p>
+        </w:tc>
+        <w:tc>
+          <w:tcPr>
+            <w:tcW w:w="7685" w:type="dxa"/>
+            <w:tcBorders>
+              <w:top w:val="outset" w:sz="6" w:space="0" w:color="000000"/>
+              <w:left w:val="outset" w:sz="6" w:space="0" w:color="000000"/>
+              <w:bottom w:val="outset" w:sz="6" w:space="0" w:color="000000"/>
+            </w:tcBorders>
+          </w:tcPr>
+          <w:p>
+            <w:pPr>
+              <w:spacing w:before="100" w:beforeAutospacing="1"/>
+              <w:rPr>
+                <w:sz w:val="16"/>
+                <w:szCs w:val="16"/>
+              </w:rPr>
+            </w:pPr>
+            <w:r>
+              <w:rPr>
+                <w:sz w:val="16"/>
+                <w:szCs w:val="16"/>
+              </w:rPr>
+              <w:t>File csv per conserva dati</w:t>
+            </w:r>
+          </w:p>
+        </w:tc>
+      </w:tr>
+      <w:tr>
+        <w:trPr>
+          <w:tblCellSpacing w:w="0" w:type="dxa"/>
+        </w:trPr>
+        <w:tc>
+          <w:tcPr>
+            <w:tcW w:w="1945" w:type="dxa"/>
+            <w:tcBorders>
+              <w:top w:val="outset" w:sz="6" w:space="0" w:color="000000"/>
+              <w:bottom w:val="outset" w:sz="6" w:space="0" w:color="000000"/>
+              <w:right w:val="outset" w:sz="6" w:space="0" w:color="000000"/>
+            </w:tcBorders>
+          </w:tcPr>
+          <w:p>
+            <w:pPr>
+              <w:spacing w:before="100" w:beforeAutospacing="1"/>
+              <w:rPr>
+                <w:b/>
+                <w:sz w:val="16"/>
+                <w:szCs w:val="16"/>
+              </w:rPr>
+            </w:pPr>
+            <w:r>
+              <w:rPr>
+                <w:b/>
+                <w:sz w:val="16"/>
+                <w:szCs w:val="16"/>
+              </w:rPr>
+              <w:t>Priorità</w:t>
+            </w:r>
+          </w:p>
+        </w:tc>
+        <w:tc>
+          <w:tcPr>
+            <w:tcW w:w="7685" w:type="dxa"/>
+            <w:tcBorders>
+              <w:top w:val="outset" w:sz="6" w:space="0" w:color="000000"/>
+              <w:left w:val="outset" w:sz="6" w:space="0" w:color="000000"/>
+              <w:bottom w:val="outset" w:sz="6" w:space="0" w:color="000000"/>
+            </w:tcBorders>
+          </w:tcPr>
+          <w:p>
+            <w:pPr>
+              <w:spacing w:before="100" w:beforeAutospacing="1"/>
+              <w:rPr>
+                <w:sz w:val="16"/>
+                <w:szCs w:val="16"/>
+              </w:rPr>
+            </w:pPr>
+            <w:r>
+              <w:rPr>
+                <w:sz w:val="16"/>
+                <w:szCs w:val="16"/>
+              </w:rPr>
+              <w:t>1</w:t>
+            </w:r>
+          </w:p>
+        </w:tc>
+      </w:tr>
+      <w:tr>
+        <w:trPr>
+          <w:tblCellSpacing w:w="0" w:type="dxa"/>
+        </w:trPr>
+        <w:tc>
+          <w:tcPr>
+            <w:tcW w:w="1945" w:type="dxa"/>
+            <w:tcBorders>
+              <w:top w:val="outset" w:sz="6" w:space="0" w:color="000000"/>
+              <w:bottom w:val="outset" w:sz="6" w:space="0" w:color="000000"/>
+              <w:right w:val="outset" w:sz="6" w:space="0" w:color="000000"/>
+            </w:tcBorders>
+          </w:tcPr>
+          <w:p>
+            <w:pPr>
+              <w:spacing w:before="100" w:beforeAutospacing="1"/>
+              <w:rPr>
+                <w:b/>
+                <w:sz w:val="16"/>
+                <w:szCs w:val="16"/>
+              </w:rPr>
+            </w:pPr>
+            <w:r>
+              <w:rPr>
+                <w:b/>
+                <w:sz w:val="16"/>
+                <w:szCs w:val="16"/>
+              </w:rPr>
+              <w:t>Versione</w:t>
+            </w:r>
+          </w:p>
+        </w:tc>
+        <w:tc>
+          <w:tcPr>
+            <w:tcW w:w="7685" w:type="dxa"/>
+            <w:tcBorders>
+              <w:top w:val="outset" w:sz="6" w:space="0" w:color="000000"/>
+              <w:left w:val="outset" w:sz="6" w:space="0" w:color="000000"/>
+              <w:bottom w:val="outset" w:sz="6" w:space="0" w:color="000000"/>
+            </w:tcBorders>
+          </w:tcPr>
+          <w:p>
+            <w:pPr>
+              <w:spacing w:before="100" w:beforeAutospacing="1"/>
+              <w:rPr>
+                <w:sz w:val="16"/>
+                <w:szCs w:val="16"/>
+              </w:rPr>
+            </w:pPr>
+            <w:r>
+              <w:rPr>
+                <w:sz w:val="16"/>
+                <w:szCs w:val="16"/>
+              </w:rPr>
+              <w:t>1.0</w:t>
+            </w:r>
+          </w:p>
+        </w:tc>
+      </w:tr>
+      <w:tr>
+        <w:trPr>
+          <w:tblCellSpacing w:w="0" w:type="dxa"/>
+        </w:trPr>
+        <w:tc>
+          <w:tcPr>
+            <w:tcW w:w="1945" w:type="dxa"/>
+            <w:tcBorders>
+              <w:top w:val="outset" w:sz="6" w:space="0" w:color="000000"/>
+              <w:bottom w:val="outset" w:sz="6" w:space="0" w:color="000000"/>
+              <w:right w:val="outset" w:sz="6" w:space="0" w:color="000000"/>
+            </w:tcBorders>
+          </w:tcPr>
+          <w:p>
+            <w:pPr>
+              <w:spacing w:before="100" w:beforeAutospacing="1"/>
+              <w:rPr>
+                <w:b/>
+                <w:sz w:val="16"/>
+                <w:szCs w:val="16"/>
+              </w:rPr>
+            </w:pPr>
+            <w:r>
+              <w:rPr>
+                <w:b/>
+                <w:sz w:val="16"/>
+                <w:szCs w:val="16"/>
+              </w:rPr>
+              <w:t>Note</w:t>
+            </w:r>
+          </w:p>
+        </w:tc>
+        <w:tc>
+          <w:tcPr>
+            <w:tcW w:w="7685" w:type="dxa"/>
+            <w:tcBorders>
+              <w:top w:val="outset" w:sz="6" w:space="0" w:color="000000"/>
+              <w:left w:val="outset" w:sz="6" w:space="0" w:color="000000"/>
+              <w:bottom w:val="outset" w:sz="6" w:space="0" w:color="000000"/>
+            </w:tcBorders>
+          </w:tcPr>
+          <w:p>
+            <w:pPr>
+              <w:spacing w:before="100" w:beforeAutospacing="1"/>
+              <w:rPr>
+                <w:sz w:val="16"/>
+                <w:szCs w:val="16"/>
+              </w:rPr>
+            </w:pPr>
+            <w:r>
+              <w:rPr>
+                <w:sz w:val="16"/>
+                <w:szCs w:val="16"/>
+              </w:rPr>
+              <w:t>I dati contenuti in questi file vengono scritti dopo la conferma nella pagina di conferma dati</w:t>
+            </w:r>
+          </w:p>
+        </w:tc>
+      </w:tr>
+      <w:tr>
+        <w:trPr>
+          <w:tblCellSpacing w:w="0" w:type="dxa"/>
+        </w:trPr>
+        <w:tc>
+          <w:tcPr>
+            <w:tcW w:w="9630" w:type="dxa"/>
+            <w:gridSpan w:val="2"/>
+            <w:tcBorders>
+              <w:top w:val="outset" w:sz="6" w:space="0" w:color="000000"/>
+              <w:bottom w:val="outset" w:sz="6" w:space="0" w:color="000000"/>
+            </w:tcBorders>
+          </w:tcPr>
+          <w:p>
+            <w:pPr>
+              <w:spacing w:before="100" w:beforeAutospacing="1"/>
+              <w:jc w:val="center"/>
+              <w:rPr>
+                <w:sz w:val="16"/>
+                <w:szCs w:val="16"/>
+              </w:rPr>
+            </w:pPr>
+            <w:r>
+              <w:rPr>
+                <w:b/>
+                <w:bCs/>
+                <w:sz w:val="16"/>
+                <w:szCs w:val="16"/>
+              </w:rPr>
+              <w:t>Sotto requisiti</w:t>
+            </w:r>
+          </w:p>
+        </w:tc>
+      </w:tr>
+      <w:tr>
+        <w:trPr>
+          <w:tblCellSpacing w:w="0" w:type="dxa"/>
+        </w:trPr>
+        <w:tc>
+          <w:tcPr>
+            <w:tcW w:w="1945" w:type="dxa"/>
+            <w:tcBorders>
+              <w:top w:val="outset" w:sz="6" w:space="0" w:color="000000"/>
+              <w:bottom w:val="outset" w:sz="6" w:space="0" w:color="000000"/>
+              <w:right w:val="outset" w:sz="6" w:space="0" w:color="000000"/>
+            </w:tcBorders>
+          </w:tcPr>
+          <w:p>
+            <w:pPr>
+              <w:spacing w:before="100" w:beforeAutospacing="1"/>
+              <w:rPr>
+                <w:b/>
+                <w:sz w:val="16"/>
+                <w:szCs w:val="16"/>
+              </w:rPr>
+            </w:pPr>
+            <w:r>
+              <w:rPr>
+                <w:b/>
+                <w:bCs/>
+                <w:sz w:val="16"/>
+                <w:szCs w:val="16"/>
+              </w:rPr>
+              <w:t>001</w:t>
+            </w:r>
+          </w:p>
+        </w:tc>
+        <w:tc>
+          <w:tcPr>
+            <w:tcW w:w="7685" w:type="dxa"/>
+            <w:tcBorders>
+              <w:top w:val="outset" w:sz="6" w:space="0" w:color="000000"/>
+              <w:left w:val="outset" w:sz="6" w:space="0" w:color="000000"/>
+              <w:bottom w:val="outset" w:sz="6" w:space="0" w:color="000000"/>
+            </w:tcBorders>
+          </w:tcPr>
+          <w:p>
+            <w:pPr>
+              <w:spacing w:before="100" w:beforeAutospacing="1"/>
+              <w:rPr>
+                <w:sz w:val="16"/>
+                <w:szCs w:val="16"/>
+              </w:rPr>
+            </w:pPr>
+            <w:r>
+              <w:rPr>
+                <w:sz w:val="16"/>
+                <w:szCs w:val="16"/>
+              </w:rPr>
+              <w:t>File csv chiamato “Registrazioni_tutte.csv” che tiene in memoria tutti i dati di tutti gli utenti</w:t>
+            </w:r>
+          </w:p>
+        </w:tc>
+      </w:tr>
+      <w:tr>
+        <w:trPr>
+          <w:tblCellSpacing w:w="0" w:type="dxa"/>
+        </w:trPr>
+        <w:tc>
+          <w:tcPr>
+            <w:tcW w:w="1945" w:type="dxa"/>
+            <w:tcBorders>
+              <w:top w:val="outset" w:sz="6" w:space="0" w:color="000000"/>
+              <w:bottom w:val="outset" w:sz="6" w:space="0" w:color="000000"/>
+              <w:right w:val="outset" w:sz="6" w:space="0" w:color="000000"/>
+            </w:tcBorders>
+          </w:tcPr>
+          <w:p>
+            <w:pPr>
+              <w:spacing w:before="100" w:beforeAutospacing="1"/>
+              <w:rPr>
+                <w:b/>
+                <w:sz w:val="16"/>
+                <w:szCs w:val="16"/>
+              </w:rPr>
+            </w:pPr>
+            <w:r>
+              <w:rPr>
+                <w:b/>
+                <w:bCs/>
+                <w:sz w:val="16"/>
+                <w:szCs w:val="16"/>
+              </w:rPr>
+              <w:t>002</w:t>
+            </w:r>
+          </w:p>
+        </w:tc>
+        <w:tc>
+          <w:tcPr>
+            <w:tcW w:w="7685" w:type="dxa"/>
+            <w:tcBorders>
+              <w:top w:val="outset" w:sz="6" w:space="0" w:color="000000"/>
+              <w:left w:val="outset" w:sz="6" w:space="0" w:color="000000"/>
+              <w:bottom w:val="outset" w:sz="6" w:space="0" w:color="000000"/>
+            </w:tcBorders>
+          </w:tcPr>
+          <w:p>
+            <w:pPr>
+              <w:spacing w:before="100" w:beforeAutospacing="1"/>
+              <w:rPr>
+                <w:sz w:val="16"/>
+                <w:szCs w:val="16"/>
+              </w:rPr>
+            </w:pPr>
+            <w:r>
+              <w:rPr>
+                <w:sz w:val="16"/>
+                <w:szCs w:val="16"/>
+              </w:rPr>
+              <w:t>File csv chiamato “Registrazione_aaaa-mm-gg.csv”</w:t>
+            </w:r>
+            <w:r>
+              <w:rPr>
+                <w:sz w:val="16"/>
+                <w:szCs w:val="16"/>
+              </w:rPr>
+              <w:t xml:space="preserve"> che contiene i dati degli utenti creati in quel determinato giorno</w:t>
+            </w:r>
+          </w:p>
+        </w:tc>
+      </w:tr>
+      <w:tr>
+        <w:trPr>
+          <w:tblCellSpacing w:w="0" w:type="dxa"/>
+        </w:trPr>
+        <w:tc>
+          <w:tcPr>
+            <w:tcW w:w="1945" w:type="dxa"/>
+            <w:tcBorders>
+              <w:top w:val="outset" w:sz="6" w:space="0" w:color="000000"/>
+              <w:bottom w:val="outset" w:sz="6" w:space="0" w:color="000000"/>
+              <w:right w:val="outset" w:sz="6" w:space="0" w:color="000000"/>
+            </w:tcBorders>
+          </w:tcPr>
+          <w:p>
+            <w:pPr>
+              <w:spacing w:before="100" w:beforeAutospacing="1"/>
+              <w:rPr>
+                <w:b/>
+                <w:sz w:val="16"/>
+                <w:szCs w:val="16"/>
+              </w:rPr>
+            </w:pPr>
+            <w:r>
+              <w:rPr>
+                <w:b/>
+                <w:bCs/>
+                <w:sz w:val="16"/>
+                <w:szCs w:val="16"/>
+              </w:rPr>
+              <w:t>003</w:t>
+            </w:r>
+          </w:p>
+        </w:tc>
+        <w:tc>
+          <w:tcPr>
+            <w:tcW w:w="7685" w:type="dxa"/>
+            <w:tcBorders>
+              <w:top w:val="outset" w:sz="6" w:space="0" w:color="000000"/>
+              <w:left w:val="outset" w:sz="6" w:space="0" w:color="000000"/>
+              <w:bottom w:val="outset" w:sz="6" w:space="0" w:color="000000"/>
+            </w:tcBorders>
+          </w:tcPr>
+          <w:p>
+            <w:pPr>
+              <w:spacing w:before="100" w:beforeAutospacing="1"/>
+              <w:rPr>
+                <w:sz w:val="16"/>
+                <w:szCs w:val="16"/>
+              </w:rPr>
+            </w:pPr>
+            <w:r>
+              <w:rPr>
+                <w:sz w:val="16"/>
+                <w:szCs w:val="16"/>
+              </w:rPr>
+              <w:t>I file verranno generati automaticamente dalla pagina web senza bisogno di nessun intervento da parte del utente, quindi durante la registrazione del primo utente della giornata verrà pure creato un nuovo file csv.</w:t>
+            </w:r>
+            <w:r>
+              <w:rPr>
+                <w:sz w:val="16"/>
+                <w:szCs w:val="16"/>
+              </w:rPr>
+              <w:t xml:space="preserve"> Gli altri utenti della giornata andranno ad aggiungere i loro dati ai file senza sovrascriverli</w:t>
+            </w:r>
+          </w:p>
+        </w:tc>
+      </w:tr>
+      <w:tr>
+        <w:trPr>
+          <w:tblCellSpacing w:w="0" w:type="dxa"/>
+        </w:trPr>
+        <w:tc>
+          <w:tcPr>
+            <w:tcW w:w="1945" w:type="dxa"/>
+            <w:tcBorders>
+              <w:top w:val="outset" w:sz="6" w:space="0" w:color="000000"/>
+              <w:bottom w:val="outset" w:sz="6" w:space="0" w:color="000000"/>
+              <w:right w:val="outset" w:sz="6" w:space="0" w:color="000000"/>
+            </w:tcBorders>
+          </w:tcPr>
+          <w:p>
+            <w:pPr>
+              <w:spacing w:before="100" w:beforeAutospacing="1"/>
+              <w:rPr>
+                <w:b/>
+                <w:bCs/>
+                <w:sz w:val="16"/>
+                <w:szCs w:val="16"/>
+              </w:rPr>
+            </w:pPr>
+            <w:r>
+              <w:rPr>
+                <w:b/>
+                <w:bCs/>
+                <w:sz w:val="16"/>
+                <w:szCs w:val="16"/>
+              </w:rPr>
+              <w:t>004</w:t>
+            </w:r>
+          </w:p>
+        </w:tc>
+        <w:tc>
+          <w:tcPr>
+            <w:tcW w:w="7685" w:type="dxa"/>
+            <w:tcBorders>
+              <w:top w:val="outset" w:sz="6" w:space="0" w:color="000000"/>
+              <w:left w:val="outset" w:sz="6" w:space="0" w:color="000000"/>
+              <w:bottom w:val="outset" w:sz="6" w:space="0" w:color="000000"/>
+            </w:tcBorders>
+          </w:tcPr>
+          <w:p>
+            <w:pPr>
+              <w:spacing w:before="100" w:beforeAutospacing="1"/>
+              <w:rPr>
+                <w:sz w:val="16"/>
+                <w:szCs w:val="16"/>
+              </w:rPr>
+            </w:pPr>
+            <w:r>
+              <w:rPr>
+                <w:sz w:val="16"/>
+                <w:szCs w:val="16"/>
+              </w:rPr>
+              <w:t>Questi file si troveranno nella cartella “Registrazioni” che è posta sotto la cartella principale del sito</w:t>
+            </w:r>
+          </w:p>
+        </w:tc>
+      </w:tr>
+      <w:tr>
+        <w:trPr>
+          <w:tblCellSpacing w:w="0" w:type="dxa"/>
+        </w:trPr>
+        <w:tc>
+          <w:tcPr>
+            <w:tcW w:w="1945" w:type="dxa"/>
+            <w:tcBorders>
+              <w:top w:val="outset" w:sz="6" w:space="0" w:color="000000"/>
+              <w:bottom w:val="outset" w:sz="6" w:space="0" w:color="000000"/>
+              <w:right w:val="outset" w:sz="6" w:space="0" w:color="000000"/>
+            </w:tcBorders>
+          </w:tcPr>
+          <w:p>
+            <w:pPr>
+              <w:spacing w:before="100" w:beforeAutospacing="1"/>
+              <w:rPr>
+                <w:b/>
+                <w:bCs/>
+                <w:sz w:val="16"/>
+                <w:szCs w:val="16"/>
+              </w:rPr>
+            </w:pPr>
+            <w:r>
+              <w:rPr>
+                <w:b/>
+                <w:bCs/>
+                <w:sz w:val="16"/>
+                <w:szCs w:val="16"/>
+              </w:rPr>
+              <w:t>005</w:t>
+            </w:r>
+          </w:p>
+        </w:tc>
+        <w:tc>
+          <w:tcPr>
+            <w:tcW w:w="7685" w:type="dxa"/>
+            <w:tcBorders>
+              <w:top w:val="outset" w:sz="6" w:space="0" w:color="000000"/>
+              <w:left w:val="outset" w:sz="6" w:space="0" w:color="000000"/>
+              <w:bottom w:val="outset" w:sz="6" w:space="0" w:color="000000"/>
+            </w:tcBorders>
+          </w:tcPr>
+          <w:p>
+            <w:pPr>
+              <w:spacing w:before="100" w:beforeAutospacing="1"/>
+              <w:rPr>
+                <w:sz w:val="16"/>
+                <w:szCs w:val="16"/>
+              </w:rPr>
+            </w:pPr>
+            <w:r>
+              <w:rPr>
+                <w:sz w:val="16"/>
+                <w:szCs w:val="16"/>
+              </w:rPr>
+              <w:t>Ci possono essere utenti doppi, non c’è nessun controllo</w:t>
+            </w:r>
+          </w:p>
+        </w:tc>
+      </w:tr>
+    </w:tbl>
+    <w:p/>
+    <w:tbl>
+      <w:tblPr>
+        <w:tblW w:w="9630" w:type="dxa"/>
+        <w:tblCellSpacing w:w="0" w:type="dxa"/>
+        <w:tblInd w:w="-58" w:type="dxa"/>
+        <w:tblBorders>
+          <w:top w:val="outset" w:sz="6" w:space="0" w:color="000000"/>
+          <w:left w:val="outset" w:sz="6" w:space="0" w:color="000000"/>
+          <w:bottom w:val="outset" w:sz="6" w:space="0" w:color="000000"/>
+          <w:right w:val="outset" w:sz="6" w:space="0" w:color="000000"/>
+        </w:tblBorders>
+        <w:tblCellMar>
+          <w:top w:w="60" w:type="dxa"/>
+          <w:left w:w="60" w:type="dxa"/>
+          <w:bottom w:w="60" w:type="dxa"/>
+          <w:right w:w="60" w:type="dxa"/>
+        </w:tblCellMar>
+        <w:tblLook w:val="00A0" w:firstRow="1" w:lastRow="0" w:firstColumn="1" w:lastColumn="0" w:noHBand="0" w:noVBand="0"/>
+      </w:tblPr>
+      <w:tblGrid>
+        <w:gridCol w:w="1945"/>
+        <w:gridCol w:w="7685"/>
+      </w:tblGrid>
+      <w:tr>
+        <w:trPr>
+          <w:trHeight w:val="251"/>
+          <w:tblCellSpacing w:w="0" w:type="dxa"/>
+        </w:trPr>
+        <w:tc>
+          <w:tcPr>
+            <w:tcW w:w="9630" w:type="dxa"/>
+            <w:gridSpan w:val="2"/>
+            <w:tcBorders>
+              <w:top w:val="outset" w:sz="6" w:space="0" w:color="000000"/>
+              <w:bottom w:val="outset" w:sz="6" w:space="0" w:color="000000"/>
+            </w:tcBorders>
+          </w:tcPr>
+          <w:p>
+            <w:pPr>
+              <w:spacing w:before="100" w:beforeAutospacing="1"/>
+              <w:jc w:val="center"/>
+              <w:rPr>
+                <w:b/>
+                <w:sz w:val="16"/>
+                <w:szCs w:val="16"/>
+              </w:rPr>
+            </w:pPr>
+            <w:r>
+              <w:rPr>
+                <w:b/>
+                <w:sz w:val="16"/>
+                <w:szCs w:val="16"/>
+              </w:rPr>
+              <w:t xml:space="preserve">ID: </w:t>
+            </w:r>
+            <w:r>
+              <w:rPr>
+                <w:b/>
+                <w:sz w:val="16"/>
+                <w:szCs w:val="16"/>
+              </w:rPr>
+              <w:t>REQ-0</w:t>
+            </w:r>
+            <w:r>
+              <w:rPr>
+                <w:b/>
+                <w:sz w:val="16"/>
+                <w:szCs w:val="16"/>
+              </w:rPr>
+              <w:t>0</w:t>
+            </w:r>
+            <w:r>
+              <w:rPr>
+                <w:b/>
+                <w:sz w:val="16"/>
+                <w:szCs w:val="16"/>
+              </w:rPr>
+              <w:t>6</w:t>
+            </w:r>
+          </w:p>
+        </w:tc>
+      </w:tr>
+      <w:tr>
+        <w:trPr>
+          <w:tblCellSpacing w:w="0" w:type="dxa"/>
+        </w:trPr>
+        <w:tc>
+          <w:tcPr>
+            <w:tcW w:w="1945" w:type="dxa"/>
+            <w:tcBorders>
+              <w:top w:val="outset" w:sz="6" w:space="0" w:color="000000"/>
+              <w:bottom w:val="outset" w:sz="6" w:space="0" w:color="000000"/>
+              <w:right w:val="outset" w:sz="6" w:space="0" w:color="000000"/>
+            </w:tcBorders>
+          </w:tcPr>
+          <w:p>
+            <w:pPr>
+              <w:spacing w:before="100" w:beforeAutospacing="1"/>
+              <w:rPr>
+                <w:b/>
+                <w:sz w:val="16"/>
+                <w:szCs w:val="16"/>
+              </w:rPr>
+            </w:pPr>
+            <w:r>
+              <w:rPr>
+                <w:b/>
+                <w:sz w:val="16"/>
+                <w:szCs w:val="16"/>
+              </w:rPr>
+              <w:t>Nome</w:t>
+            </w:r>
+          </w:p>
+        </w:tc>
+        <w:tc>
+          <w:tcPr>
+            <w:tcW w:w="7685" w:type="dxa"/>
+            <w:tcBorders>
+              <w:top w:val="outset" w:sz="6" w:space="0" w:color="000000"/>
+              <w:left w:val="outset" w:sz="6" w:space="0" w:color="000000"/>
+              <w:bottom w:val="outset" w:sz="6" w:space="0" w:color="000000"/>
+            </w:tcBorders>
+          </w:tcPr>
+          <w:p>
+            <w:pPr>
+              <w:spacing w:before="100" w:beforeAutospacing="1"/>
+              <w:rPr>
+                <w:sz w:val="16"/>
+                <w:szCs w:val="16"/>
+              </w:rPr>
+            </w:pPr>
+            <w:r>
+              <w:rPr>
+                <w:sz w:val="16"/>
+                <w:szCs w:val="16"/>
+              </w:rPr>
+              <w:t>Pagina Home</w:t>
+            </w:r>
+          </w:p>
+        </w:tc>
+      </w:tr>
+      <w:tr>
+        <w:trPr>
+          <w:tblCellSpacing w:w="0" w:type="dxa"/>
+        </w:trPr>
+        <w:tc>
+          <w:tcPr>
+            <w:tcW w:w="1945" w:type="dxa"/>
+            <w:tcBorders>
+              <w:top w:val="outset" w:sz="6" w:space="0" w:color="000000"/>
+              <w:bottom w:val="outset" w:sz="6" w:space="0" w:color="000000"/>
+              <w:right w:val="outset" w:sz="6" w:space="0" w:color="000000"/>
+            </w:tcBorders>
+          </w:tcPr>
+          <w:p>
+            <w:pPr>
+              <w:spacing w:before="100" w:beforeAutospacing="1"/>
+              <w:rPr>
+                <w:b/>
+                <w:sz w:val="16"/>
+                <w:szCs w:val="16"/>
+              </w:rPr>
+            </w:pPr>
+            <w:r>
+              <w:rPr>
+                <w:b/>
+                <w:sz w:val="16"/>
+                <w:szCs w:val="16"/>
+              </w:rPr>
+              <w:t>Priorità</w:t>
+            </w:r>
+          </w:p>
+        </w:tc>
+        <w:tc>
+          <w:tcPr>
+            <w:tcW w:w="7685" w:type="dxa"/>
+            <w:tcBorders>
+              <w:top w:val="outset" w:sz="6" w:space="0" w:color="000000"/>
+              <w:left w:val="outset" w:sz="6" w:space="0" w:color="000000"/>
+              <w:bottom w:val="outset" w:sz="6" w:space="0" w:color="000000"/>
+            </w:tcBorders>
+          </w:tcPr>
+          <w:p>
+            <w:pPr>
+              <w:spacing w:before="100" w:beforeAutospacing="1"/>
+              <w:rPr>
+                <w:sz w:val="16"/>
+                <w:szCs w:val="16"/>
+              </w:rPr>
+            </w:pPr>
+            <w:r>
+              <w:rPr>
+                <w:sz w:val="16"/>
+                <w:szCs w:val="16"/>
+              </w:rPr>
+              <w:t>1</w:t>
+            </w:r>
+          </w:p>
+        </w:tc>
+      </w:tr>
+      <w:tr>
+        <w:trPr>
+          <w:tblCellSpacing w:w="0" w:type="dxa"/>
+        </w:trPr>
+        <w:tc>
+          <w:tcPr>
+            <w:tcW w:w="1945" w:type="dxa"/>
+            <w:tcBorders>
+              <w:top w:val="outset" w:sz="6" w:space="0" w:color="000000"/>
+              <w:bottom w:val="outset" w:sz="6" w:space="0" w:color="000000"/>
+              <w:right w:val="outset" w:sz="6" w:space="0" w:color="000000"/>
+            </w:tcBorders>
+          </w:tcPr>
+          <w:p>
+            <w:pPr>
+              <w:spacing w:before="100" w:beforeAutospacing="1"/>
+              <w:rPr>
+                <w:b/>
+                <w:sz w:val="16"/>
+                <w:szCs w:val="16"/>
+              </w:rPr>
+            </w:pPr>
+            <w:r>
+              <w:rPr>
+                <w:b/>
+                <w:sz w:val="16"/>
+                <w:szCs w:val="16"/>
+              </w:rPr>
+              <w:t>Versione</w:t>
+            </w:r>
+          </w:p>
+        </w:tc>
+        <w:tc>
+          <w:tcPr>
+            <w:tcW w:w="7685" w:type="dxa"/>
+            <w:tcBorders>
+              <w:top w:val="outset" w:sz="6" w:space="0" w:color="000000"/>
+              <w:left w:val="outset" w:sz="6" w:space="0" w:color="000000"/>
+              <w:bottom w:val="outset" w:sz="6" w:space="0" w:color="000000"/>
+            </w:tcBorders>
+          </w:tcPr>
+          <w:p>
+            <w:pPr>
+              <w:spacing w:before="100" w:beforeAutospacing="1"/>
+              <w:rPr>
+                <w:sz w:val="16"/>
+                <w:szCs w:val="16"/>
+              </w:rPr>
+            </w:pPr>
+            <w:r>
+              <w:rPr>
+                <w:sz w:val="16"/>
+                <w:szCs w:val="16"/>
+              </w:rPr>
+              <w:t>1.0</w:t>
+            </w:r>
+          </w:p>
+        </w:tc>
+      </w:tr>
+      <w:tr>
+        <w:trPr>
+          <w:tblCellSpacing w:w="0" w:type="dxa"/>
+        </w:trPr>
+        <w:tc>
+          <w:tcPr>
+            <w:tcW w:w="1945" w:type="dxa"/>
+            <w:tcBorders>
+              <w:top w:val="outset" w:sz="6" w:space="0" w:color="000000"/>
+              <w:bottom w:val="outset" w:sz="6" w:space="0" w:color="000000"/>
+              <w:right w:val="outset" w:sz="6" w:space="0" w:color="000000"/>
+            </w:tcBorders>
+          </w:tcPr>
+          <w:p>
+            <w:pPr>
+              <w:spacing w:before="100" w:beforeAutospacing="1"/>
+              <w:rPr>
+                <w:b/>
+                <w:sz w:val="16"/>
+                <w:szCs w:val="16"/>
+              </w:rPr>
+            </w:pPr>
+            <w:r>
+              <w:rPr>
+                <w:b/>
+                <w:sz w:val="16"/>
+                <w:szCs w:val="16"/>
+              </w:rPr>
+              <w:t>Note</w:t>
+            </w:r>
+          </w:p>
+        </w:tc>
+        <w:tc>
+          <w:tcPr>
+            <w:tcW w:w="7685" w:type="dxa"/>
+            <w:tcBorders>
+              <w:top w:val="outset" w:sz="6" w:space="0" w:color="000000"/>
+              <w:left w:val="outset" w:sz="6" w:space="0" w:color="000000"/>
+              <w:bottom w:val="outset" w:sz="6" w:space="0" w:color="000000"/>
+            </w:tcBorders>
+          </w:tcPr>
+          <w:p>
+            <w:pPr>
+              <w:spacing w:before="100" w:beforeAutospacing="1"/>
+              <w:rPr>
+                <w:sz w:val="16"/>
+                <w:szCs w:val="16"/>
+              </w:rPr>
+            </w:pPr>
+            <w:r>
+              <w:rPr>
+                <w:sz w:val="16"/>
+                <w:szCs w:val="16"/>
+              </w:rPr>
+              <w:t>Mostra tutti i dati di tutti gli utenti registrati nella giornata</w:t>
+            </w:r>
+          </w:p>
+        </w:tc>
+      </w:tr>
+    </w:tbl>
+    <w:p/>
+    <w:p>
+      <w:r>
+        <w:br w:type="page"/>
+      </w:r>
+    </w:p>
+    <w:p>
+      <w:r>
+        <w:lastRenderedPageBreak/>
+        <w:br w:type="page"/>
+      </w:r>
+    </w:p>
+    <w:p>
       <w:pPr>
         <w:pStyle w:val="Heading2"/>
         <w:ind w:left="578" w:hanging="578"/>
       </w:pPr>
-      <w:r>
-        <w:br w:type="page"/>
-      </w:r>
       <w:bookmarkStart w:id="8" w:name="_Toc491247133"/>
       <w:r>
         <w:lastRenderedPageBreak/>
@@ -6925,10 +9259,7 @@
       <w:pStyle w:val="Footer"/>
     </w:pPr>
     <w:r>
-      <w:t xml:space="preserve">Pinco </w:t>
-    </w:r>
-    <w:r>
-      <w:t>Pallino</w:t>
+      <w:t>Pinco Pallino</w:t>
     </w:r>
     <w:r>
       <w:tab/>
@@ -6946,50 +9277,14 @@
       <w:rPr>
         <w:noProof/>
       </w:rPr>
-      <w:t>7._Esempio</w:t>
-    </w:r>
-    <w:r>
-      <w:rPr>
-        <w:noProof/>
-      </w:rPr>
-      <w:t>Documentazione</w:t>
-    </w:r>
-    <w:r>
-      <w:rPr>
-        <w:noProof/>
-      </w:rPr>
-      <w:t>.doc</w:t>
+      <w:t>7._EsempioDocumentazione.doc</w:t>
     </w:r>
     <w:r>
       <w:fldChar w:fldCharType="end"/>
     </w:r>
     <w:r>
       <w:tab/>
-      <w:t xml:space="preserve">Versione: </w:t>
-    </w:r>
-    <w:r>
-      <w:t>0</w:t>
-    </w:r>
-    <w:r>
-      <w:t>2</w:t>
-    </w:r>
-    <w:r>
-      <w:t>.0</w:t>
-    </w:r>
-    <w:r>
-      <w:t>9</w:t>
-    </w:r>
-    <w:r>
-      <w:t>.20</w:t>
-    </w:r>
-    <w:r>
-      <w:t>1</w:t>
-    </w:r>
-    <w:r>
-      <w:t>5</w:t>
-    </w:r>
-    <w:r>
-      <w:t xml:space="preserve"> </w:t>
+      <w:t xml:space="preserve">Versione: 02.09.2015 </w:t>
     </w:r>
   </w:p>
 </w:ftr>
@@ -7454,7 +9749,7 @@
               <w:noProof/>
               <w:snapToGrid w:val="0"/>
             </w:rPr>
-            <w:t>5</w:t>
+            <w:t>12</w:t>
           </w:r>
           <w:r>
             <w:rPr>
@@ -7497,7 +9792,7 @@
               <w:noProof/>
               <w:snapToGrid w:val="0"/>
             </w:rPr>
-            <w:t>10</w:t>
+            <w:t>12</w:t>
           </w:r>
           <w:r>
             <w:rPr>
@@ -9115,6 +11410,205 @@
     </w:lvl>
   </w:abstractNum>
   <w:abstractNum w:abstractNumId="10" w15:restartNumberingAfterBreak="0">
+    <w:nsid w:val="32065D7E"/>
+    <w:multiLevelType w:val="hybridMultilevel"/>
+    <w:tmpl w:val="E9EA414E"/>
+    <w:lvl w:ilvl="0" w:tplc="0409000F">
+      <w:start w:val="1"/>
+      <w:numFmt w:val="decimal"/>
+      <w:lvlText w:val="%1."/>
+      <w:lvlJc w:val="left"/>
+      <w:pPr>
+        <w:ind w:left="720" w:hanging="360"/>
+      </w:pPr>
+    </w:lvl>
+    <w:lvl w:ilvl="1" w:tplc="04090019" w:tentative="1">
+      <w:start w:val="1"/>
+      <w:numFmt w:val="lowerLetter"/>
+      <w:lvlText w:val="%2."/>
+      <w:lvlJc w:val="left"/>
+      <w:pPr>
+        <w:ind w:left="1440" w:hanging="360"/>
+      </w:pPr>
+    </w:lvl>
+    <w:lvl w:ilvl="2" w:tplc="0409001B" w:tentative="1">
+      <w:start w:val="1"/>
+      <w:numFmt w:val="lowerRoman"/>
+      <w:lvlText w:val="%3."/>
+      <w:lvlJc w:val="right"/>
+      <w:pPr>
+        <w:ind w:left="2160" w:hanging="180"/>
+      </w:pPr>
+    </w:lvl>
+    <w:lvl w:ilvl="3" w:tplc="0409000F" w:tentative="1">
+      <w:start w:val="1"/>
+      <w:numFmt w:val="decimal"/>
+      <w:lvlText w:val="%4."/>
+      <w:lvlJc w:val="left"/>
+      <w:pPr>
+        <w:ind w:left="2880" w:hanging="360"/>
+      </w:pPr>
+    </w:lvl>
+    <w:lvl w:ilvl="4" w:tplc="04090019" w:tentative="1">
+      <w:start w:val="1"/>
+      <w:numFmt w:val="lowerLetter"/>
+      <w:lvlText w:val="%5."/>
+      <w:lvlJc w:val="left"/>
+      <w:pPr>
+        <w:ind w:left="3600" w:hanging="360"/>
+      </w:pPr>
+    </w:lvl>
+    <w:lvl w:ilvl="5" w:tplc="0409001B" w:tentative="1">
+      <w:start w:val="1"/>
+      <w:numFmt w:val="lowerRoman"/>
+      <w:lvlText w:val="%6."/>
+      <w:lvlJc w:val="right"/>
+      <w:pPr>
+        <w:ind w:left="4320" w:hanging="180"/>
+      </w:pPr>
+    </w:lvl>
+    <w:lvl w:ilvl="6" w:tplc="0409000F" w:tentative="1">
+      <w:start w:val="1"/>
+      <w:numFmt w:val="decimal"/>
+      <w:lvlText w:val="%7."/>
+      <w:lvlJc w:val="left"/>
+      <w:pPr>
+        <w:ind w:left="5040" w:hanging="360"/>
+      </w:pPr>
+    </w:lvl>
+    <w:lvl w:ilvl="7" w:tplc="04090019" w:tentative="1">
+      <w:start w:val="1"/>
+      <w:numFmt w:val="lowerLetter"/>
+      <w:lvlText w:val="%8."/>
+      <w:lvlJc w:val="left"/>
+      <w:pPr>
+        <w:ind w:left="5760" w:hanging="360"/>
+      </w:pPr>
+    </w:lvl>
+    <w:lvl w:ilvl="8" w:tplc="0409001B" w:tentative="1">
+      <w:start w:val="1"/>
+      <w:numFmt w:val="lowerRoman"/>
+      <w:lvlText w:val="%9."/>
+      <w:lvlJc w:val="right"/>
+      <w:pPr>
+        <w:ind w:left="6480" w:hanging="180"/>
+      </w:pPr>
+    </w:lvl>
+  </w:abstractNum>
+  <w:abstractNum w:abstractNumId="11" w15:restartNumberingAfterBreak="0">
+    <w:nsid w:val="344450AF"/>
+    <w:multiLevelType w:val="hybridMultilevel"/>
+    <w:tmpl w:val="23F82520"/>
+    <w:lvl w:ilvl="0" w:tplc="04090001">
+      <w:start w:val="1"/>
+      <w:numFmt w:val="bullet"/>
+      <w:lvlText w:val=""/>
+      <w:lvlJc w:val="left"/>
+      <w:pPr>
+        <w:ind w:left="720" w:hanging="360"/>
+      </w:pPr>
+      <w:rPr>
+        <w:rFonts w:ascii="Symbol" w:hAnsi="Symbol" w:hint="default"/>
+      </w:rPr>
+    </w:lvl>
+    <w:lvl w:ilvl="1" w:tplc="04090003" w:tentative="1">
+      <w:start w:val="1"/>
+      <w:numFmt w:val="bullet"/>
+      <w:lvlText w:val="o"/>
+      <w:lvlJc w:val="left"/>
+      <w:pPr>
+        <w:ind w:left="1440" w:hanging="360"/>
+      </w:pPr>
+      <w:rPr>
+        <w:rFonts w:ascii="Courier New" w:hAnsi="Courier New" w:cs="Courier New" w:hint="default"/>
+      </w:rPr>
+    </w:lvl>
+    <w:lvl w:ilvl="2" w:tplc="04090005" w:tentative="1">
+      <w:start w:val="1"/>
+      <w:numFmt w:val="bullet"/>
+      <w:lvlText w:val=""/>
+      <w:lvlJc w:val="left"/>
+      <w:pPr>
+        <w:ind w:left="2160" w:hanging="360"/>
+      </w:pPr>
+      <w:rPr>
+        <w:rFonts w:ascii="Wingdings" w:hAnsi="Wingdings" w:hint="default"/>
+      </w:rPr>
+    </w:lvl>
+    <w:lvl w:ilvl="3" w:tplc="04090001" w:tentative="1">
+      <w:start w:val="1"/>
+      <w:numFmt w:val="bullet"/>
+      <w:lvlText w:val=""/>
+      <w:lvlJc w:val="left"/>
+      <w:pPr>
+        <w:ind w:left="2880" w:hanging="360"/>
+      </w:pPr>
+      <w:rPr>
+        <w:rFonts w:ascii="Symbol" w:hAnsi="Symbol" w:hint="default"/>
+      </w:rPr>
+    </w:lvl>
+    <w:lvl w:ilvl="4" w:tplc="04090003" w:tentative="1">
+      <w:start w:val="1"/>
+      <w:numFmt w:val="bullet"/>
+      <w:lvlText w:val="o"/>
+      <w:lvlJc w:val="left"/>
+      <w:pPr>
+        <w:ind w:left="3600" w:hanging="360"/>
+      </w:pPr>
+      <w:rPr>
+        <w:rFonts w:ascii="Courier New" w:hAnsi="Courier New" w:cs="Courier New" w:hint="default"/>
+      </w:rPr>
+    </w:lvl>
+    <w:lvl w:ilvl="5" w:tplc="04090005" w:tentative="1">
+      <w:start w:val="1"/>
+      <w:numFmt w:val="bullet"/>
+      <w:lvlText w:val=""/>
+      <w:lvlJc w:val="left"/>
+      <w:pPr>
+        <w:ind w:left="4320" w:hanging="360"/>
+      </w:pPr>
+      <w:rPr>
+        <w:rFonts w:ascii="Wingdings" w:hAnsi="Wingdings" w:hint="default"/>
+      </w:rPr>
+    </w:lvl>
+    <w:lvl w:ilvl="6" w:tplc="04090001" w:tentative="1">
+      <w:start w:val="1"/>
+      <w:numFmt w:val="bullet"/>
+      <w:lvlText w:val=""/>
+      <w:lvlJc w:val="left"/>
+      <w:pPr>
+        <w:ind w:left="5040" w:hanging="360"/>
+      </w:pPr>
+      <w:rPr>
+        <w:rFonts w:ascii="Symbol" w:hAnsi="Symbol" w:hint="default"/>
+      </w:rPr>
+    </w:lvl>
+    <w:lvl w:ilvl="7" w:tplc="04090003" w:tentative="1">
+      <w:start w:val="1"/>
+      <w:numFmt w:val="bullet"/>
+      <w:lvlText w:val="o"/>
+      <w:lvlJc w:val="left"/>
+      <w:pPr>
+        <w:ind w:left="5760" w:hanging="360"/>
+      </w:pPr>
+      <w:rPr>
+        <w:rFonts w:ascii="Courier New" w:hAnsi="Courier New" w:cs="Courier New" w:hint="default"/>
+      </w:rPr>
+    </w:lvl>
+    <w:lvl w:ilvl="8" w:tplc="04090005" w:tentative="1">
+      <w:start w:val="1"/>
+      <w:numFmt w:val="bullet"/>
+      <w:lvlText w:val=""/>
+      <w:lvlJc w:val="left"/>
+      <w:pPr>
+        <w:ind w:left="6480" w:hanging="360"/>
+      </w:pPr>
+      <w:rPr>
+        <w:rFonts w:ascii="Wingdings" w:hAnsi="Wingdings" w:hint="default"/>
+      </w:rPr>
+    </w:lvl>
+  </w:abstractNum>
+  <w:abstractNum w:abstractNumId="12" w15:restartNumberingAfterBreak="0">
     <w:nsid w:val="57C86EE7"/>
     <w:multiLevelType w:val="multilevel"/>
     <w:tmpl w:val="4DE6CDEC"/>
@@ -9263,7 +11757,7 @@
       </w:rPr>
     </w:lvl>
   </w:abstractNum>
-  <w:abstractNum w:abstractNumId="11" w15:restartNumberingAfterBreak="0">
+  <w:abstractNum w:abstractNumId="13" w15:restartNumberingAfterBreak="0">
     <w:nsid w:val="652809B9"/>
     <w:multiLevelType w:val="hybridMultilevel"/>
     <w:tmpl w:val="C10EC632"/>
@@ -9376,7 +11870,7 @@
       </w:rPr>
     </w:lvl>
   </w:abstractNum>
-  <w:abstractNum w:abstractNumId="12" w15:restartNumberingAfterBreak="0">
+  <w:abstractNum w:abstractNumId="14" w15:restartNumberingAfterBreak="0">
     <w:nsid w:val="66871ECE"/>
     <w:multiLevelType w:val="hybridMultilevel"/>
     <w:tmpl w:val="7F74FC56"/>
@@ -9492,7 +11986,7 @@
       </w:pPr>
     </w:lvl>
   </w:abstractNum>
-  <w:abstractNum w:abstractNumId="13" w15:restartNumberingAfterBreak="0">
+  <w:abstractNum w:abstractNumId="15" w15:restartNumberingAfterBreak="0">
     <w:nsid w:val="6ABE5228"/>
     <w:multiLevelType w:val="hybridMultilevel"/>
     <w:tmpl w:val="089EE6D8"/>
@@ -9608,7 +12102,7 @@
       </w:pPr>
     </w:lvl>
   </w:abstractNum>
-  <w:abstractNum w:abstractNumId="14" w15:restartNumberingAfterBreak="0">
+  <w:abstractNum w:abstractNumId="16" w15:restartNumberingAfterBreak="0">
     <w:nsid w:val="6C1D7334"/>
     <w:multiLevelType w:val="hybridMultilevel"/>
     <w:tmpl w:val="7F20929C"/>
@@ -9724,7 +12218,7 @@
       </w:pPr>
     </w:lvl>
   </w:abstractNum>
-  <w:abstractNum w:abstractNumId="15" w15:restartNumberingAfterBreak="0">
+  <w:abstractNum w:abstractNumId="17" w15:restartNumberingAfterBreak="0">
     <w:nsid w:val="72904C79"/>
     <w:multiLevelType w:val="hybridMultilevel"/>
     <w:tmpl w:val="EB328896"/>
@@ -9864,7 +12358,7 @@
       </w:rPr>
     </w:lvl>
   </w:abstractNum>
-  <w:abstractNum w:abstractNumId="16" w15:restartNumberingAfterBreak="0">
+  <w:abstractNum w:abstractNumId="18" w15:restartNumberingAfterBreak="0">
     <w:nsid w:val="7ACC392C"/>
     <w:multiLevelType w:val="hybridMultilevel"/>
     <w:tmpl w:val="F282F7F0"/>
@@ -10004,7 +12498,7 @@
       </w:rPr>
     </w:lvl>
   </w:abstractNum>
-  <w:abstractNum w:abstractNumId="17" w15:restartNumberingAfterBreak="0">
+  <w:abstractNum w:abstractNumId="19" w15:restartNumberingAfterBreak="0">
     <w:nsid w:val="7CD54937"/>
     <w:multiLevelType w:val="hybridMultilevel"/>
     <w:tmpl w:val="1AB0305A"/>
@@ -10145,7 +12639,7 @@
     </w:lvl>
   </w:abstractNum>
   <w:num w:numId="1">
-    <w:abstractNumId w:val="10"/>
+    <w:abstractNumId w:val="12"/>
   </w:num>
   <w:num w:numId="2">
     <w:abstractNumId w:val="3"/>
@@ -10160,22 +12654,22 @@
     <w:abstractNumId w:val="4"/>
   </w:num>
   <w:num w:numId="6">
-    <w:abstractNumId w:val="12"/>
+    <w:abstractNumId w:val="14"/>
   </w:num>
   <w:num w:numId="7">
     <w:abstractNumId w:val="9"/>
   </w:num>
   <w:num w:numId="8">
-    <w:abstractNumId w:val="13"/>
+    <w:abstractNumId w:val="15"/>
   </w:num>
   <w:num w:numId="9">
     <w:abstractNumId w:val="0"/>
   </w:num>
   <w:num w:numId="10">
-    <w:abstractNumId w:val="15"/>
+    <w:abstractNumId w:val="17"/>
   </w:num>
   <w:num w:numId="11">
-    <w:abstractNumId w:val="16"/>
+    <w:abstractNumId w:val="18"/>
   </w:num>
   <w:num w:numId="12">
     <w:abstractNumId w:val="5"/>
@@ -10184,40 +12678,46 @@
     <w:abstractNumId w:val="2"/>
   </w:num>
   <w:num w:numId="14">
-    <w:abstractNumId w:val="17"/>
+    <w:abstractNumId w:val="19"/>
   </w:num>
   <w:num w:numId="15">
     <w:abstractNumId w:val="6"/>
   </w:num>
   <w:num w:numId="16">
-    <w:abstractNumId w:val="10"/>
+    <w:abstractNumId w:val="12"/>
   </w:num>
   <w:num w:numId="17">
-    <w:abstractNumId w:val="14"/>
+    <w:abstractNumId w:val="16"/>
   </w:num>
   <w:num w:numId="18">
-    <w:abstractNumId w:val="10"/>
+    <w:abstractNumId w:val="12"/>
   </w:num>
   <w:num w:numId="19">
-    <w:abstractNumId w:val="10"/>
+    <w:abstractNumId w:val="12"/>
   </w:num>
   <w:num w:numId="20">
-    <w:abstractNumId w:val="10"/>
+    <w:abstractNumId w:val="12"/>
   </w:num>
   <w:num w:numId="21">
-    <w:abstractNumId w:val="10"/>
+    <w:abstractNumId w:val="12"/>
   </w:num>
   <w:num w:numId="22">
-    <w:abstractNumId w:val="10"/>
+    <w:abstractNumId w:val="12"/>
   </w:num>
   <w:num w:numId="23">
-    <w:abstractNumId w:val="11"/>
+    <w:abstractNumId w:val="13"/>
   </w:num>
   <w:num w:numId="24">
-    <w:abstractNumId w:val="10"/>
+    <w:abstractNumId w:val="12"/>
   </w:num>
   <w:num w:numId="25">
     <w:abstractNumId w:val="7"/>
+  </w:num>
+  <w:num w:numId="26">
+    <w:abstractNumId w:val="10"/>
+  </w:num>
+  <w:num w:numId="27">
+    <w:abstractNumId w:val="11"/>
   </w:num>
   <w:numIdMacAtCleanup w:val="14"/>
 </w:numbering>
@@ -11428,7 +13928,7 @@
 </file>
 
 <file path=customXml/itemProps1.xml><?xml version="1.0" encoding="utf-8"?>
-<ds:datastoreItem xmlns:ds="http://schemas.openxmlformats.org/officeDocument/2006/customXml" ds:itemID="{3AA50664-A658-42C0-BEE5-FC30558DBF73}">
+<ds:datastoreItem xmlns:ds="http://schemas.openxmlformats.org/officeDocument/2006/customXml" ds:itemID="{510DD3E8-20DF-4162-8A48-73E675A79A39}">
   <ds:schemaRefs>
     <ds:schemaRef ds:uri="http://schemas.openxmlformats.org/officeDocument/2006/bibliography"/>
   </ds:schemaRefs>

</xml_diff>